<commit_message>
modify some mistakes sentences in Lecture-1 of Section-4
</commit_message>
<xml_diff>
--- a/Section-4/Lecture-1.docx
+++ b/Section-4/Lecture-1.docx
@@ -1,6 +1,6 @@
 
 <file path=word/document.xml><?xml version="1.0" encoding="utf-8"?>
-<w:document xmlns:wpc="http://schemas.microsoft.com/office/word/2010/wordprocessingCanvas" xmlns:cx="http://schemas.microsoft.com/office/drawing/2014/chartex" xmlns:mc="http://schemas.openxmlformats.org/markup-compatibility/2006" xmlns:o="urn:schemas-microsoft-com:office:office" xmlns:r="http://schemas.openxmlformats.org/officeDocument/2006/relationships" xmlns:m="http://schemas.openxmlformats.org/officeDocument/2006/math" xmlns:v="urn:schemas-microsoft-com:vml" xmlns:wp14="http://schemas.microsoft.com/office/word/2010/wordprocessingDrawing" xmlns:wp="http://schemas.openxmlformats.org/drawingml/2006/wordprocessingDrawing" xmlns:w10="urn:schemas-microsoft-com:office:word" xmlns:w="http://schemas.openxmlformats.org/wordprocessingml/2006/main" xmlns:w14="http://schemas.microsoft.com/office/word/2010/wordml" xmlns:w15="http://schemas.microsoft.com/office/word/2012/wordml" xmlns:w16se="http://schemas.microsoft.com/office/word/2015/wordml/symex" xmlns:wpg="http://schemas.microsoft.com/office/word/2010/wordprocessingGroup" xmlns:wpi="http://schemas.microsoft.com/office/word/2010/wordprocessingInk" xmlns:wne="http://schemas.microsoft.com/office/word/2006/wordml" xmlns:wps="http://schemas.microsoft.com/office/word/2010/wordprocessingShape" mc:Ignorable="w14 w15 w16se wp14">
+<w:document xmlns:wpc="http://schemas.microsoft.com/office/word/2010/wordprocessingCanvas" xmlns:cx="http://schemas.microsoft.com/office/drawing/2014/chartex" xmlns:cx1="http://schemas.microsoft.com/office/drawing/2015/9/8/chartex" xmlns:cx2="http://schemas.microsoft.com/office/drawing/2015/10/21/chartex" xmlns:cx3="http://schemas.microsoft.com/office/drawing/2016/5/9/chartex" xmlns:cx4="http://schemas.microsoft.com/office/drawing/2016/5/10/chartex" xmlns:cx5="http://schemas.microsoft.com/office/drawing/2016/5/11/chartex" xmlns:cx6="http://schemas.microsoft.com/office/drawing/2016/5/12/chartex" xmlns:cx7="http://schemas.microsoft.com/office/drawing/2016/5/13/chartex" xmlns:cx8="http://schemas.microsoft.com/office/drawing/2016/5/14/chartex" xmlns:mc="http://schemas.openxmlformats.org/markup-compatibility/2006" xmlns:aink="http://schemas.microsoft.com/office/drawing/2016/ink" xmlns:am3d="http://schemas.microsoft.com/office/drawing/2017/model3d" xmlns:o="urn:schemas-microsoft-com:office:office" xmlns:r="http://schemas.openxmlformats.org/officeDocument/2006/relationships" xmlns:m="http://schemas.openxmlformats.org/officeDocument/2006/math" xmlns:v="urn:schemas-microsoft-com:vml" xmlns:wp14="http://schemas.microsoft.com/office/word/2010/wordprocessingDrawing" xmlns:wp="http://schemas.openxmlformats.org/drawingml/2006/wordprocessingDrawing" xmlns:w10="urn:schemas-microsoft-com:office:word" xmlns:w="http://schemas.openxmlformats.org/wordprocessingml/2006/main" xmlns:w14="http://schemas.microsoft.com/office/word/2010/wordml" xmlns:w15="http://schemas.microsoft.com/office/word/2012/wordml" xmlns:w16cid="http://schemas.microsoft.com/office/word/2016/wordml/cid" xmlns:w16se="http://schemas.microsoft.com/office/word/2015/wordml/symex" xmlns:wpg="http://schemas.microsoft.com/office/word/2010/wordprocessingGroup" xmlns:wpi="http://schemas.microsoft.com/office/word/2010/wordprocessingInk" xmlns:wne="http://schemas.microsoft.com/office/word/2006/wordml" xmlns:wps="http://schemas.microsoft.com/office/word/2010/wordprocessingShape" mc:Ignorable="w14 w15 w16se w16cid wp14">
   <w:body>
     <w:p>
       <w:pPr>
@@ -232,7 +232,23 @@
           <w:sz w:val="32"/>
           <w:szCs w:val="32"/>
         </w:rPr>
-        <w:t xml:space="preserve">-ın </w:t>
+        <w:t>-</w:t>
+      </w:r>
+      <w:proofErr w:type="spellStart"/>
+      <w:r>
+        <w:rPr>
+          <w:sz w:val="32"/>
+          <w:szCs w:val="32"/>
+        </w:rPr>
+        <w:t>ın</w:t>
+      </w:r>
+      <w:proofErr w:type="spellEnd"/>
+      <w:r>
+        <w:rPr>
+          <w:sz w:val="32"/>
+          <w:szCs w:val="32"/>
+        </w:rPr>
+        <w:t xml:space="preserve"> </w:t>
       </w:r>
       <w:proofErr w:type="spellStart"/>
       <w:r>
@@ -495,7 +511,23 @@
           <w:szCs w:val="32"/>
           <w:lang w:val="az-Latn-AZ"/>
         </w:rPr>
-        <w:t xml:space="preserve">ər hansı bir table da 10 sətirin olduğunu göstərmək deməkdir, </w:t>
+        <w:t>ər hansı bir table da 10 sətirin olduğunu göstər</w:t>
+      </w:r>
+      <w:r>
+        <w:rPr>
+          <w:sz w:val="32"/>
+          <w:szCs w:val="32"/>
+          <w:lang w:val="az-Latn-AZ"/>
+        </w:rPr>
+        <w:t>ir</w:t>
+      </w:r>
+      <w:r>
+        <w:rPr>
+          <w:sz w:val="32"/>
+          <w:szCs w:val="32"/>
+          <w:lang w:val="az-Latn-AZ"/>
+        </w:rPr>
+        <w:t xml:space="preserve">, </w:t>
       </w:r>
       <w:r>
         <w:rPr>
@@ -629,75 +661,99 @@
           <w:szCs w:val="32"/>
           <w:lang w:val="az-Latn-AZ"/>
         </w:rPr>
-        <w:t xml:space="preserve">İndi isə öyrənəcəyimiz olan bu dərslikdə yəni, bizdə adlanacaqdır, </w:t>
-      </w:r>
-      <w:r>
-        <w:rPr>
-          <w:b/>
-          <w:sz w:val="32"/>
-          <w:szCs w:val="32"/>
-          <w:lang w:val="az-Latn-AZ"/>
-        </w:rPr>
-        <w:t xml:space="preserve">Groupping </w:t>
-      </w:r>
-      <w:r>
-        <w:rPr>
-          <w:sz w:val="32"/>
-          <w:szCs w:val="32"/>
-          <w:lang w:val="az-Latn-AZ"/>
-        </w:rPr>
-        <w:t xml:space="preserve">functions-lar. Bu tip funksiyaların </w:t>
-      </w:r>
-      <w:r>
-        <w:rPr>
-          <w:b/>
-          <w:sz w:val="32"/>
-          <w:szCs w:val="32"/>
-          <w:lang w:val="az-Latn-AZ"/>
-        </w:rPr>
-        <w:t>srf</w:t>
-      </w:r>
-      <w:r>
-        <w:rPr>
-          <w:sz w:val="32"/>
-          <w:szCs w:val="32"/>
-          <w:lang w:val="az-Latn-AZ"/>
-        </w:rPr>
-        <w:t xml:space="preserve">-lardan fərqi ondadır ki, onlar girmiş olduğu table daxilində verilmiş şərtə əsasən ən üst səviyyə hansıdır onu seçib </w:t>
-      </w:r>
-      <w:r>
-        <w:rPr>
-          <w:b/>
-          <w:sz w:val="32"/>
-          <w:szCs w:val="32"/>
-          <w:lang w:val="az-Latn-AZ"/>
-        </w:rPr>
-        <w:t xml:space="preserve">resultset </w:t>
-      </w:r>
-      <w:r>
-        <w:rPr>
-          <w:sz w:val="32"/>
-          <w:szCs w:val="32"/>
-          <w:lang w:val="az-Latn-AZ"/>
-        </w:rPr>
-        <w:t xml:space="preserve">də qaytarır, daha </w:t>
-      </w:r>
-      <w:r>
-        <w:rPr>
-          <w:b/>
-          <w:sz w:val="32"/>
-          <w:szCs w:val="32"/>
-          <w:lang w:val="az-Latn-AZ"/>
-        </w:rPr>
-        <w:t>srf</w:t>
-      </w:r>
-      <w:r>
-        <w:rPr>
-          <w:sz w:val="32"/>
-          <w:szCs w:val="32"/>
-          <w:lang w:val="az-Latn-AZ"/>
-        </w:rPr>
-        <w:t>-larda olduğu kimi bütün dəyərləri vermir, yalnızca bir dəyər verir, eynən aşağıdakı şəkildə olduğu kimi.</w:t>
+        <w:t>Bu mövzuda isə biz</w:t>
+      </w:r>
+      <w:r>
+        <w:rPr>
+          <w:sz w:val="32"/>
+          <w:szCs w:val="32"/>
+          <w:lang w:val="az-Latn-AZ"/>
+        </w:rPr>
+        <w:t xml:space="preserve">, </w:t>
+      </w:r>
+      <w:r>
+        <w:rPr>
+          <w:b/>
+          <w:sz w:val="32"/>
+          <w:szCs w:val="32"/>
+          <w:lang w:val="az-Latn-AZ"/>
+        </w:rPr>
+        <w:t>g</w:t>
+      </w:r>
+      <w:r>
+        <w:rPr>
+          <w:b/>
+          <w:sz w:val="32"/>
+          <w:szCs w:val="32"/>
+          <w:lang w:val="az-Latn-AZ"/>
+        </w:rPr>
+        <w:t xml:space="preserve">roupping </w:t>
+      </w:r>
+      <w:r>
+        <w:rPr>
+          <w:sz w:val="32"/>
+          <w:szCs w:val="32"/>
+          <w:lang w:val="az-Latn-AZ"/>
+        </w:rPr>
+        <w:t>functions-lar</w:t>
+      </w:r>
+      <w:r>
+        <w:rPr>
+          <w:sz w:val="32"/>
+          <w:szCs w:val="32"/>
+          <w:lang w:val="az-Latn-AZ"/>
+        </w:rPr>
+        <w:t>ın nə olduğunu öyrənəcəyik</w:t>
+      </w:r>
+      <w:r>
+        <w:rPr>
+          <w:sz w:val="32"/>
+          <w:szCs w:val="32"/>
+          <w:lang w:val="az-Latn-AZ"/>
+        </w:rPr>
+        <w:t xml:space="preserve">. </w:t>
+      </w:r>
+      <w:r>
+        <w:rPr>
+          <w:sz w:val="32"/>
+          <w:szCs w:val="32"/>
+          <w:lang w:val="az-Latn-AZ"/>
+        </w:rPr>
+        <w:t xml:space="preserve">Bu funksiyaların </w:t>
+      </w:r>
+      <w:r>
+        <w:rPr>
+          <w:b/>
+          <w:sz w:val="32"/>
+          <w:szCs w:val="32"/>
+          <w:lang w:val="az-Latn-AZ"/>
+        </w:rPr>
+        <w:t xml:space="preserve">srf </w:t>
+      </w:r>
+      <w:r>
+        <w:rPr>
+          <w:sz w:val="32"/>
+          <w:szCs w:val="32"/>
+          <w:lang w:val="az-Latn-AZ"/>
+        </w:rPr>
+        <w:t xml:space="preserve">funksiyalardan fərqi ondadır ki, çoxlu input qəbul edib, outputa yalnızca bir nəticə qaytarmaqdadır. Bunu anlamaq üçün aşağıdakı şəkildə göstərilmiş olan </w:t>
+      </w:r>
+      <w:r>
+        <w:rPr>
+          <w:b/>
+          <w:sz w:val="32"/>
+          <w:szCs w:val="32"/>
+          <w:lang w:val="az-Latn-AZ"/>
+        </w:rPr>
+        <w:t xml:space="preserve">groupping </w:t>
+      </w:r>
+      <w:r>
+        <w:rPr>
+          <w:sz w:val="32"/>
+          <w:szCs w:val="32"/>
+          <w:lang w:val="az-Latn-AZ"/>
+        </w:rPr>
+        <w:t>funksiyaların necə işlədiyini görə bilərsiniz.</w:t>
       </w:r>
     </w:p>
     <w:p>
@@ -716,6 +772,7 @@
         <w:rPr>
           <w:sz w:val="32"/>
           <w:szCs w:val="32"/>
+          <w:lang w:val="az-Latn-AZ"/>
         </w:rPr>
       </w:pPr>
       <w:r>
@@ -724,6 +781,7 @@
           <w:sz w:val="32"/>
           <w:szCs w:val="32"/>
         </w:rPr>
+        <w:lastRenderedPageBreak/>
         <w:drawing>
           <wp:anchor distT="0" distB="0" distL="114300" distR="114300" simplePos="0" relativeHeight="251659264" behindDoc="0" locked="0" layoutInCell="1" allowOverlap="1" wp14:anchorId="6151346A" wp14:editId="0354BA20">
             <wp:simplePos x="0" y="0"/>
@@ -821,7 +879,24 @@
           <w:szCs w:val="32"/>
           <w:lang w:val="az-Latn-AZ"/>
         </w:rPr>
-        <w:t xml:space="preserve">ərz edin ki, hər hansı bir table da olan 10 sətirə bərabərdir və bu table üzərində biz groupping functionlardan istifadə edərək, </w:t>
+        <w:t xml:space="preserve">ərz edin ki, hər hansı bir table da olan 10 sətirə bərabərdir və bu table üzərində biz </w:t>
+      </w:r>
+      <w:r>
+        <w:rPr>
+          <w:b/>
+          <w:sz w:val="32"/>
+          <w:szCs w:val="32"/>
+          <w:lang w:val="az-Latn-AZ"/>
+        </w:rPr>
+        <w:t>groupping</w:t>
+      </w:r>
+      <w:r>
+        <w:rPr>
+          <w:sz w:val="32"/>
+          <w:szCs w:val="32"/>
+          <w:lang w:val="az-Latn-AZ"/>
+        </w:rPr>
+        <w:t xml:space="preserve"> functionlardan istifadə edərək, </w:t>
       </w:r>
       <w:r>
         <w:rPr>
@@ -838,15 +913,73 @@
           <w:szCs w:val="32"/>
           <w:lang w:val="az-Latn-AZ"/>
         </w:rPr>
-        <w:t xml:space="preserve"> şəkildəki kimi</w:t>
-      </w:r>
-      <w:r>
-        <w:rPr>
-          <w:sz w:val="32"/>
-          <w:szCs w:val="32"/>
-          <w:lang w:val="az-Latn-AZ"/>
-        </w:rPr>
-        <w:t xml:space="preserve">, istifadə etdiyimiz groupping funksiyası özünə aid vəzifəni gördükdən sonra yekun nəticə etibarı ilə </w:t>
+        <w:t xml:space="preserve"> şəkil</w:t>
+      </w:r>
+      <w:r>
+        <w:rPr>
+          <w:sz w:val="32"/>
+          <w:szCs w:val="32"/>
+          <w:lang w:val="az-Latn-AZ"/>
+        </w:rPr>
+        <w:t xml:space="preserve"> hər hansı bir </w:t>
+      </w:r>
+      <w:r>
+        <w:rPr>
+          <w:b/>
+          <w:sz w:val="32"/>
+          <w:szCs w:val="32"/>
+          <w:lang w:val="az-Latn-AZ"/>
+        </w:rPr>
+        <w:t xml:space="preserve">groupping </w:t>
+      </w:r>
+      <w:r>
+        <w:rPr>
+          <w:sz w:val="32"/>
+          <w:szCs w:val="32"/>
+          <w:lang w:val="az-Latn-AZ"/>
+        </w:rPr>
+        <w:t>funksiyasının olduğunu göstərməkdədir</w:t>
+      </w:r>
+      <w:r>
+        <w:rPr>
+          <w:sz w:val="32"/>
+          <w:szCs w:val="32"/>
+          <w:lang w:val="az-Latn-AZ"/>
+        </w:rPr>
+        <w:t xml:space="preserve">, </w:t>
+      </w:r>
+      <w:r>
+        <w:rPr>
+          <w:sz w:val="32"/>
+          <w:szCs w:val="32"/>
+          <w:lang w:val="az-Latn-AZ"/>
+        </w:rPr>
+        <w:t xml:space="preserve">beləki </w:t>
+      </w:r>
+      <w:r>
+        <w:rPr>
+          <w:sz w:val="32"/>
+          <w:szCs w:val="32"/>
+          <w:lang w:val="az-Latn-AZ"/>
+        </w:rPr>
+        <w:t xml:space="preserve">istifadə etdiyimiz </w:t>
+      </w:r>
+      <w:r>
+        <w:rPr>
+          <w:b/>
+          <w:sz w:val="32"/>
+          <w:szCs w:val="32"/>
+          <w:lang w:val="az-Latn-AZ"/>
+        </w:rPr>
+        <w:t>groupping</w:t>
+      </w:r>
+      <w:r>
+        <w:rPr>
+          <w:sz w:val="32"/>
+          <w:szCs w:val="32"/>
+          <w:lang w:val="az-Latn-AZ"/>
+        </w:rPr>
+        <w:t xml:space="preserve"> funksiyası özünə aid vəzifəni gördükdən sonra yekun nəticə etibarı ilə </w:t>
       </w:r>
       <w:r>
         <w:rPr>
@@ -880,7 +1013,24 @@
           <w:szCs w:val="32"/>
           <w:lang w:val="az-Latn-AZ"/>
         </w:rPr>
-        <w:t xml:space="preserve">qaytaracaqdır, bax buda groupping funksiyalarının </w:t>
+        <w:t xml:space="preserve">qaytaracaqdır, bax buda </w:t>
+      </w:r>
+      <w:r>
+        <w:rPr>
+          <w:b/>
+          <w:sz w:val="32"/>
+          <w:szCs w:val="32"/>
+          <w:lang w:val="az-Latn-AZ"/>
+        </w:rPr>
+        <w:t>groupping</w:t>
+      </w:r>
+      <w:r>
+        <w:rPr>
+          <w:sz w:val="32"/>
+          <w:szCs w:val="32"/>
+          <w:lang w:val="az-Latn-AZ"/>
+        </w:rPr>
+        <w:t xml:space="preserve"> funksiyalarının </w:t>
       </w:r>
       <w:r>
         <w:rPr>
@@ -897,7 +1047,7 @@
           <w:szCs w:val="32"/>
           <w:lang w:val="az-Latn-AZ"/>
         </w:rPr>
-        <w:t>funksiyalarından fərqi bundadır.</w:t>
+        <w:t>funksiyalarından fərqi.</w:t>
       </w:r>
     </w:p>
     <w:p>
@@ -906,71 +1056,41 @@
         <w:rPr>
           <w:sz w:val="32"/>
           <w:szCs w:val="32"/>
-        </w:rPr>
-      </w:pPr>
-    </w:p>
-    <w:p>
-      <w:pPr>
-        <w:pStyle w:val="ListParagraph"/>
-        <w:jc w:val="center"/>
-        <w:rPr>
-          <w:b/>
-          <w:sz w:val="32"/>
-          <w:szCs w:val="32"/>
-        </w:rPr>
-      </w:pPr>
-      <w:proofErr w:type="gramStart"/>
-      <w:r>
-        <w:rPr>
-          <w:b/>
-          <w:sz w:val="32"/>
-          <w:szCs w:val="32"/>
-        </w:rPr>
-        <w:t>MAX(</w:t>
-      </w:r>
-      <w:proofErr w:type="gramEnd"/>
-      <w:r>
-        <w:rPr>
-          <w:b/>
-          <w:sz w:val="32"/>
-          <w:szCs w:val="32"/>
-        </w:rPr>
-        <w:t>);</w:t>
-      </w:r>
+          <w:lang w:val="az-Latn-AZ"/>
+        </w:rPr>
+      </w:pPr>
     </w:p>
     <w:p>
       <w:pPr>
         <w:pStyle w:val="ListParagraph"/>
         <w:numPr>
           <w:ilvl w:val="0"/>
-          <w:numId w:val="2"/>
+          <w:numId w:val="1"/>
         </w:numPr>
         <w:rPr>
-          <w:b/>
-          <w:sz w:val="32"/>
-          <w:szCs w:val="32"/>
-        </w:rPr>
-      </w:pPr>
-      <w:r>
-        <w:rPr>
-          <w:b/>
+          <w:sz w:val="32"/>
+          <w:szCs w:val="32"/>
+        </w:rPr>
+      </w:pPr>
+      <w:r>
+        <w:rPr>
           <w:noProof/>
           <w:sz w:val="32"/>
           <w:szCs w:val="32"/>
         </w:rPr>
         <w:drawing>
-          <wp:anchor distT="0" distB="0" distL="114300" distR="114300" simplePos="0" relativeHeight="251662336" behindDoc="0" locked="0" layoutInCell="1" allowOverlap="1" wp14:anchorId="6DA89574" wp14:editId="777A8510">
+          <wp:anchor distT="0" distB="0" distL="114300" distR="114300" simplePos="0" relativeHeight="251671552" behindDoc="0" locked="0" layoutInCell="1" allowOverlap="1">
             <wp:simplePos x="0" y="0"/>
             <wp:positionH relativeFrom="column">
-              <wp:posOffset>200833</wp:posOffset>
+              <wp:posOffset>120039</wp:posOffset>
             </wp:positionH>
-            <wp:positionV relativeFrom="paragraph">
-              <wp:posOffset>808644</wp:posOffset>
+            <wp:positionV relativeFrom="page">
+              <wp:posOffset>7314565</wp:posOffset>
             </wp:positionV>
-            <wp:extent cx="5943600" cy="1225550"/>
+            <wp:extent cx="5943600" cy="1050290"/>
             <wp:effectExtent l="0" t="0" r="0" b="0"/>
             <wp:wrapSquare wrapText="bothSides"/>
-            <wp:docPr id="10" name="Picture 10"/>
+            <wp:docPr id="1" name="Picture 1"/>
             <wp:cNvGraphicFramePr>
               <a:graphicFrameLocks xmlns:a="http://schemas.openxmlformats.org/drawingml/2006/main" noChangeAspect="1"/>
             </wp:cNvGraphicFramePr>
@@ -978,7 +1098,7 @@
               <a:graphicData uri="http://schemas.openxmlformats.org/drawingml/2006/picture">
                 <pic:pic xmlns:pic="http://schemas.openxmlformats.org/drawingml/2006/picture">
                   <pic:nvPicPr>
-                    <pic:cNvPr id="10" name="2.jpg"/>
+                    <pic:cNvPr id="1" name="1.jpg"/>
                     <pic:cNvPicPr/>
                   </pic:nvPicPr>
                   <pic:blipFill>
@@ -996,7 +1116,7 @@
                   <pic:spPr>
                     <a:xfrm>
                       <a:off x="0" y="0"/>
-                      <a:ext cx="5943600" cy="1225550"/>
+                      <a:ext cx="5943600" cy="1050290"/>
                     </a:xfrm>
                     <a:prstGeom prst="rect">
                       <a:avLst/>
@@ -1010,151 +1130,604 @@
       </w:r>
       <w:r>
         <w:rPr>
-          <w:b/>
-          <w:sz w:val="32"/>
-          <w:szCs w:val="32"/>
-          <w:lang w:val="az-Latn-AZ"/>
-        </w:rPr>
-        <w:t>MAX()</w:t>
-      </w:r>
-      <w:r>
-        <w:rPr>
-          <w:b/>
-          <w:sz w:val="32"/>
-          <w:szCs w:val="32"/>
-          <w:lang w:val="az-Latn-AZ"/>
-        </w:rPr>
-        <w:t xml:space="preserve"> </w:t>
-      </w:r>
-      <w:r>
-        <w:rPr>
-          <w:sz w:val="32"/>
-          <w:szCs w:val="32"/>
-          <w:lang w:val="az-Latn-AZ"/>
-        </w:rPr>
-        <w:t xml:space="preserve">funksiyası ona verilmiş sütun-a görə ən böyük dəyərə malik olan dəyəri tapıb çıxardır </w:t>
-      </w:r>
-      <w:r>
-        <w:rPr>
-          <w:b/>
-          <w:sz w:val="32"/>
-          <w:szCs w:val="32"/>
-          <w:lang w:val="az-Latn-AZ"/>
-        </w:rPr>
-        <w:t>resultset-</w:t>
-      </w:r>
-      <w:r>
-        <w:rPr>
-          <w:sz w:val="32"/>
-          <w:szCs w:val="32"/>
-          <w:lang w:val="az-Latn-AZ"/>
-        </w:rPr>
-        <w:t>ə hər hansı bir</w:t>
-      </w:r>
-      <w:r>
-        <w:rPr>
-          <w:sz w:val="32"/>
-          <w:szCs w:val="32"/>
-          <w:lang w:val="az-Latn-AZ"/>
-        </w:rPr>
-        <w:t xml:space="preserve"> query apardığınız table-dan, eynən aşağıdakı şəkildə</w:t>
-      </w:r>
-      <w:r>
-        <w:rPr>
-          <w:sz w:val="32"/>
-          <w:szCs w:val="32"/>
-          <w:lang w:val="az-Latn-AZ"/>
-        </w:rPr>
-        <w:t xml:space="preserve"> olduğu kimi.</w:t>
+          <w:sz w:val="32"/>
+          <w:szCs w:val="32"/>
+        </w:rPr>
+        <w:t xml:space="preserve">İndi </w:t>
+      </w:r>
+      <w:proofErr w:type="spellStart"/>
+      <w:r>
+        <w:rPr>
+          <w:sz w:val="32"/>
+          <w:szCs w:val="32"/>
+        </w:rPr>
+        <w:t>isə</w:t>
+      </w:r>
+      <w:proofErr w:type="spellEnd"/>
+      <w:r>
+        <w:rPr>
+          <w:sz w:val="32"/>
+          <w:szCs w:val="32"/>
+        </w:rPr>
+        <w:t xml:space="preserve"> </w:t>
+      </w:r>
+      <w:proofErr w:type="spellStart"/>
+      <w:r>
+        <w:rPr>
+          <w:sz w:val="32"/>
+          <w:szCs w:val="32"/>
+        </w:rPr>
+        <w:t>gəlin</w:t>
+      </w:r>
+      <w:proofErr w:type="spellEnd"/>
+      <w:r>
+        <w:rPr>
+          <w:sz w:val="32"/>
+          <w:szCs w:val="32"/>
+        </w:rPr>
+        <w:t xml:space="preserve"> </w:t>
+      </w:r>
+      <w:r>
+        <w:rPr>
+          <w:b/>
+          <w:sz w:val="32"/>
+          <w:szCs w:val="32"/>
+        </w:rPr>
+        <w:t xml:space="preserve">grouping </w:t>
+      </w:r>
+      <w:proofErr w:type="spellStart"/>
+      <w:r>
+        <w:rPr>
+          <w:sz w:val="32"/>
+          <w:szCs w:val="32"/>
+        </w:rPr>
+        <w:t>funksiyalara</w:t>
+      </w:r>
+      <w:proofErr w:type="spellEnd"/>
+      <w:r>
+        <w:rPr>
+          <w:sz w:val="32"/>
+          <w:szCs w:val="32"/>
+        </w:rPr>
+        <w:t xml:space="preserve"> aid </w:t>
+      </w:r>
+      <w:proofErr w:type="spellStart"/>
+      <w:r>
+        <w:rPr>
+          <w:sz w:val="32"/>
+          <w:szCs w:val="32"/>
+        </w:rPr>
+        <w:t>nümunələrə</w:t>
+      </w:r>
+      <w:proofErr w:type="spellEnd"/>
+      <w:r>
+        <w:rPr>
+          <w:sz w:val="32"/>
+          <w:szCs w:val="32"/>
+        </w:rPr>
+        <w:t xml:space="preserve"> </w:t>
+      </w:r>
+      <w:proofErr w:type="spellStart"/>
+      <w:r>
+        <w:rPr>
+          <w:sz w:val="32"/>
+          <w:szCs w:val="32"/>
+        </w:rPr>
+        <w:t>baxaq</w:t>
+      </w:r>
+      <w:proofErr w:type="spellEnd"/>
+      <w:r>
+        <w:rPr>
+          <w:sz w:val="32"/>
+          <w:szCs w:val="32"/>
+        </w:rPr>
+        <w:t xml:space="preserve">. </w:t>
+      </w:r>
+      <w:proofErr w:type="spellStart"/>
+      <w:r>
+        <w:rPr>
+          <w:sz w:val="32"/>
+          <w:szCs w:val="32"/>
+        </w:rPr>
+        <w:t>Məsələn</w:t>
+      </w:r>
+      <w:proofErr w:type="spellEnd"/>
+      <w:r>
+        <w:rPr>
+          <w:sz w:val="32"/>
+          <w:szCs w:val="32"/>
+        </w:rPr>
+        <w:t xml:space="preserve"> </w:t>
+      </w:r>
+      <w:proofErr w:type="spellStart"/>
+      <w:r>
+        <w:rPr>
+          <w:sz w:val="32"/>
+          <w:szCs w:val="32"/>
+        </w:rPr>
+        <w:t>gəlin</w:t>
+      </w:r>
+      <w:proofErr w:type="spellEnd"/>
+      <w:r>
+        <w:rPr>
+          <w:sz w:val="32"/>
+          <w:szCs w:val="32"/>
+        </w:rPr>
+        <w:t xml:space="preserve"> </w:t>
+      </w:r>
+      <w:r>
+        <w:rPr>
+          <w:b/>
+          <w:sz w:val="32"/>
+          <w:szCs w:val="32"/>
+        </w:rPr>
+        <w:t xml:space="preserve">emp </w:t>
+      </w:r>
+      <w:r>
+        <w:rPr>
+          <w:sz w:val="32"/>
+          <w:szCs w:val="32"/>
+        </w:rPr>
+        <w:t>table-</w:t>
+      </w:r>
+      <w:proofErr w:type="spellStart"/>
+      <w:r>
+        <w:rPr>
+          <w:sz w:val="32"/>
+          <w:szCs w:val="32"/>
+        </w:rPr>
+        <w:t>ından</w:t>
+      </w:r>
+      <w:proofErr w:type="spellEnd"/>
+      <w:r>
+        <w:rPr>
+          <w:sz w:val="32"/>
+          <w:szCs w:val="32"/>
+        </w:rPr>
+        <w:t xml:space="preserve"> </w:t>
+      </w:r>
+      <w:proofErr w:type="spellStart"/>
+      <w:r>
+        <w:rPr>
+          <w:sz w:val="32"/>
+          <w:szCs w:val="32"/>
+        </w:rPr>
+        <w:t>ən</w:t>
+      </w:r>
+      <w:proofErr w:type="spellEnd"/>
+      <w:r>
+        <w:rPr>
+          <w:sz w:val="32"/>
+          <w:szCs w:val="32"/>
+        </w:rPr>
+        <w:t xml:space="preserve"> </w:t>
+      </w:r>
+      <w:proofErr w:type="spellStart"/>
+      <w:r>
+        <w:rPr>
+          <w:sz w:val="32"/>
+          <w:szCs w:val="32"/>
+        </w:rPr>
+        <w:t>çox</w:t>
+      </w:r>
+      <w:proofErr w:type="spellEnd"/>
+      <w:r>
+        <w:rPr>
+          <w:sz w:val="32"/>
+          <w:szCs w:val="32"/>
+        </w:rPr>
+        <w:t xml:space="preserve"> </w:t>
+      </w:r>
+      <w:proofErr w:type="spellStart"/>
+      <w:r>
+        <w:rPr>
+          <w:sz w:val="32"/>
+          <w:szCs w:val="32"/>
+        </w:rPr>
+        <w:t>maaş</w:t>
+      </w:r>
+      <w:proofErr w:type="spellEnd"/>
+      <w:r>
+        <w:rPr>
+          <w:sz w:val="32"/>
+          <w:szCs w:val="32"/>
+        </w:rPr>
+        <w:t xml:space="preserve"> </w:t>
+      </w:r>
+      <w:proofErr w:type="spellStart"/>
+      <w:r>
+        <w:rPr>
+          <w:sz w:val="32"/>
+          <w:szCs w:val="32"/>
+        </w:rPr>
+        <w:t>alan</w:t>
+      </w:r>
+      <w:proofErr w:type="spellEnd"/>
+      <w:r>
+        <w:rPr>
+          <w:sz w:val="32"/>
+          <w:szCs w:val="32"/>
+        </w:rPr>
+        <w:t xml:space="preserve"> </w:t>
+      </w:r>
+      <w:proofErr w:type="spellStart"/>
+      <w:r>
+        <w:rPr>
+          <w:sz w:val="32"/>
+          <w:szCs w:val="32"/>
+        </w:rPr>
+        <w:t>işçinin</w:t>
+      </w:r>
+      <w:proofErr w:type="spellEnd"/>
+      <w:r>
+        <w:rPr>
+          <w:sz w:val="32"/>
+          <w:szCs w:val="32"/>
+        </w:rPr>
+        <w:t xml:space="preserve"> </w:t>
+      </w:r>
+      <w:proofErr w:type="spellStart"/>
+      <w:r>
+        <w:rPr>
+          <w:sz w:val="32"/>
+          <w:szCs w:val="32"/>
+        </w:rPr>
+        <w:t>maaş</w:t>
+      </w:r>
+      <w:proofErr w:type="spellEnd"/>
+      <w:r>
+        <w:rPr>
+          <w:sz w:val="32"/>
+          <w:szCs w:val="32"/>
+        </w:rPr>
+        <w:t xml:space="preserve"> </w:t>
+      </w:r>
+      <w:proofErr w:type="spellStart"/>
+      <w:r>
+        <w:rPr>
+          <w:sz w:val="32"/>
+          <w:szCs w:val="32"/>
+        </w:rPr>
+        <w:t>dəyərini</w:t>
+      </w:r>
+      <w:proofErr w:type="spellEnd"/>
+      <w:r>
+        <w:rPr>
+          <w:sz w:val="32"/>
+          <w:szCs w:val="32"/>
+        </w:rPr>
+        <w:t xml:space="preserve"> </w:t>
+      </w:r>
+      <w:proofErr w:type="spellStart"/>
+      <w:r>
+        <w:rPr>
+          <w:sz w:val="32"/>
+          <w:szCs w:val="32"/>
+        </w:rPr>
+        <w:t>ekranda</w:t>
+      </w:r>
+      <w:proofErr w:type="spellEnd"/>
+      <w:r>
+        <w:rPr>
+          <w:sz w:val="32"/>
+          <w:szCs w:val="32"/>
+        </w:rPr>
+        <w:t xml:space="preserve"> </w:t>
+      </w:r>
+      <w:proofErr w:type="spellStart"/>
+      <w:r>
+        <w:rPr>
+          <w:sz w:val="32"/>
+          <w:szCs w:val="32"/>
+        </w:rPr>
+        <w:t>göstərən</w:t>
+      </w:r>
+      <w:proofErr w:type="spellEnd"/>
+      <w:r>
+        <w:rPr>
+          <w:sz w:val="32"/>
+          <w:szCs w:val="32"/>
+        </w:rPr>
+        <w:t xml:space="preserve"> </w:t>
+      </w:r>
+      <w:r>
+        <w:rPr>
+          <w:b/>
+          <w:sz w:val="32"/>
+          <w:szCs w:val="32"/>
+        </w:rPr>
+        <w:t xml:space="preserve">query </w:t>
+      </w:r>
+      <w:proofErr w:type="spellStart"/>
+      <w:r>
+        <w:rPr>
+          <w:sz w:val="32"/>
+          <w:szCs w:val="32"/>
+        </w:rPr>
+        <w:t>yazaq</w:t>
+      </w:r>
+      <w:proofErr w:type="spellEnd"/>
+      <w:r>
+        <w:rPr>
+          <w:sz w:val="32"/>
+          <w:szCs w:val="32"/>
+        </w:rPr>
+        <w:t xml:space="preserve">. Bunun </w:t>
+      </w:r>
+      <w:proofErr w:type="spellStart"/>
+      <w:r>
+        <w:rPr>
+          <w:sz w:val="32"/>
+          <w:szCs w:val="32"/>
+        </w:rPr>
+        <w:t>üçün</w:t>
+      </w:r>
+      <w:proofErr w:type="spellEnd"/>
+      <w:r>
+        <w:rPr>
+          <w:sz w:val="32"/>
+          <w:szCs w:val="32"/>
+        </w:rPr>
+        <w:t xml:space="preserve"> </w:t>
+      </w:r>
+      <w:r>
+        <w:rPr>
+          <w:b/>
+          <w:sz w:val="32"/>
+          <w:szCs w:val="32"/>
+        </w:rPr>
+        <w:t xml:space="preserve">SQL </w:t>
+      </w:r>
+      <w:proofErr w:type="spellStart"/>
+      <w:r>
+        <w:rPr>
+          <w:sz w:val="32"/>
+          <w:szCs w:val="32"/>
+        </w:rPr>
+        <w:t>də</w:t>
+      </w:r>
+      <w:proofErr w:type="spellEnd"/>
+      <w:r>
+        <w:rPr>
+          <w:sz w:val="32"/>
+          <w:szCs w:val="32"/>
+        </w:rPr>
+        <w:t xml:space="preserve"> </w:t>
+      </w:r>
+      <w:proofErr w:type="gramStart"/>
+      <w:r>
+        <w:rPr>
+          <w:b/>
+          <w:sz w:val="32"/>
+          <w:szCs w:val="32"/>
+        </w:rPr>
+        <w:t>MAX(</w:t>
+      </w:r>
+      <w:proofErr w:type="gramEnd"/>
+      <w:r>
+        <w:rPr>
+          <w:b/>
+          <w:sz w:val="32"/>
+          <w:szCs w:val="32"/>
+        </w:rPr>
+        <w:t xml:space="preserve">) </w:t>
+      </w:r>
+      <w:r>
+        <w:rPr>
+          <w:sz w:val="32"/>
+          <w:szCs w:val="32"/>
+        </w:rPr>
+        <w:t xml:space="preserve">grouping </w:t>
+      </w:r>
+      <w:proofErr w:type="spellStart"/>
+      <w:r>
+        <w:rPr>
+          <w:sz w:val="32"/>
+          <w:szCs w:val="32"/>
+        </w:rPr>
+        <w:t>funksiyası</w:t>
+      </w:r>
+      <w:proofErr w:type="spellEnd"/>
+      <w:r>
+        <w:rPr>
+          <w:sz w:val="32"/>
+          <w:szCs w:val="32"/>
+        </w:rPr>
+        <w:t xml:space="preserve"> </w:t>
+      </w:r>
+      <w:proofErr w:type="spellStart"/>
+      <w:r>
+        <w:rPr>
+          <w:sz w:val="32"/>
+          <w:szCs w:val="32"/>
+        </w:rPr>
+        <w:t>vardır</w:t>
+      </w:r>
+      <w:proofErr w:type="spellEnd"/>
+      <w:r>
+        <w:rPr>
+          <w:sz w:val="32"/>
+          <w:szCs w:val="32"/>
+        </w:rPr>
+        <w:t xml:space="preserve"> </w:t>
+      </w:r>
+      <w:proofErr w:type="spellStart"/>
+      <w:r>
+        <w:rPr>
+          <w:sz w:val="32"/>
+          <w:szCs w:val="32"/>
+        </w:rPr>
+        <w:t>ki</w:t>
+      </w:r>
+      <w:proofErr w:type="spellEnd"/>
+      <w:r>
+        <w:rPr>
+          <w:sz w:val="32"/>
+          <w:szCs w:val="32"/>
+        </w:rPr>
+        <w:t xml:space="preserve">, </w:t>
+      </w:r>
+      <w:proofErr w:type="spellStart"/>
+      <w:r>
+        <w:rPr>
+          <w:sz w:val="32"/>
+          <w:szCs w:val="32"/>
+        </w:rPr>
+        <w:t>hansıki</w:t>
+      </w:r>
+      <w:proofErr w:type="spellEnd"/>
+      <w:r>
+        <w:rPr>
+          <w:sz w:val="32"/>
+          <w:szCs w:val="32"/>
+        </w:rPr>
+        <w:t xml:space="preserve"> max </w:t>
+      </w:r>
+      <w:proofErr w:type="spellStart"/>
+      <w:r>
+        <w:rPr>
+          <w:sz w:val="32"/>
+          <w:szCs w:val="32"/>
+        </w:rPr>
+        <w:t>dəyəri</w:t>
+      </w:r>
+      <w:proofErr w:type="spellEnd"/>
+      <w:r>
+        <w:rPr>
+          <w:sz w:val="32"/>
+          <w:szCs w:val="32"/>
+        </w:rPr>
+        <w:t xml:space="preserve"> </w:t>
+      </w:r>
+      <w:proofErr w:type="spellStart"/>
+      <w:r>
+        <w:rPr>
+          <w:sz w:val="32"/>
+          <w:szCs w:val="32"/>
+        </w:rPr>
+        <w:t>verməkdədir</w:t>
+      </w:r>
+      <w:proofErr w:type="spellEnd"/>
+      <w:r>
+        <w:rPr>
+          <w:sz w:val="32"/>
+          <w:szCs w:val="32"/>
+        </w:rPr>
+        <w:t xml:space="preserve">, </w:t>
+      </w:r>
+      <w:proofErr w:type="spellStart"/>
+      <w:r>
+        <w:rPr>
+          <w:sz w:val="32"/>
+          <w:szCs w:val="32"/>
+        </w:rPr>
+        <w:t>eynən</w:t>
+      </w:r>
+      <w:proofErr w:type="spellEnd"/>
+      <w:r>
+        <w:rPr>
+          <w:sz w:val="32"/>
+          <w:szCs w:val="32"/>
+        </w:rPr>
+        <w:t xml:space="preserve"> </w:t>
+      </w:r>
+      <w:proofErr w:type="spellStart"/>
+      <w:r>
+        <w:rPr>
+          <w:sz w:val="32"/>
+          <w:szCs w:val="32"/>
+        </w:rPr>
+        <w:t>aşağıdakı</w:t>
+      </w:r>
+      <w:proofErr w:type="spellEnd"/>
+      <w:r>
+        <w:rPr>
+          <w:sz w:val="32"/>
+          <w:szCs w:val="32"/>
+        </w:rPr>
+        <w:t xml:space="preserve"> </w:t>
+      </w:r>
+      <w:proofErr w:type="spellStart"/>
+      <w:r>
+        <w:rPr>
+          <w:sz w:val="32"/>
+          <w:szCs w:val="32"/>
+        </w:rPr>
+        <w:t>şəkildə</w:t>
+      </w:r>
+      <w:proofErr w:type="spellEnd"/>
+      <w:r>
+        <w:rPr>
+          <w:sz w:val="32"/>
+          <w:szCs w:val="32"/>
+        </w:rPr>
+        <w:t xml:space="preserve"> </w:t>
+      </w:r>
+      <w:proofErr w:type="spellStart"/>
+      <w:r>
+        <w:rPr>
+          <w:sz w:val="32"/>
+          <w:szCs w:val="32"/>
+        </w:rPr>
+        <w:t>olduğu</w:t>
+      </w:r>
+      <w:proofErr w:type="spellEnd"/>
+      <w:r>
+        <w:rPr>
+          <w:sz w:val="32"/>
+          <w:szCs w:val="32"/>
+        </w:rPr>
+        <w:t xml:space="preserve"> </w:t>
+      </w:r>
+      <w:proofErr w:type="spellStart"/>
+      <w:r>
+        <w:rPr>
+          <w:sz w:val="32"/>
+          <w:szCs w:val="32"/>
+        </w:rPr>
+        <w:t>kimi</w:t>
+      </w:r>
+      <w:proofErr w:type="spellEnd"/>
+      <w:r>
+        <w:rPr>
+          <w:sz w:val="32"/>
+          <w:szCs w:val="32"/>
+        </w:rPr>
+        <w:t>.</w:t>
       </w:r>
     </w:p>
     <w:p>
       <w:pPr>
-        <w:pStyle w:val="ListParagraph"/>
-        <w:rPr>
-          <w:sz w:val="32"/>
-          <w:szCs w:val="32"/>
-          <w:lang w:val="az-Latn-AZ"/>
-        </w:rPr>
-      </w:pPr>
-      <w:r>
-        <w:rPr>
-          <w:sz w:val="32"/>
-          <w:szCs w:val="32"/>
-          <w:lang w:val="az-Latn-AZ"/>
-        </w:rPr>
-        <w:t xml:space="preserve">gördüyünüz kimi yuxarıda olan şəkildə biz </w:t>
-      </w:r>
-      <w:r>
-        <w:rPr>
-          <w:b/>
-          <w:sz w:val="32"/>
-          <w:szCs w:val="32"/>
-          <w:lang w:val="az-Latn-AZ"/>
-        </w:rPr>
-        <w:t xml:space="preserve">emp </w:t>
-      </w:r>
-      <w:r>
-        <w:rPr>
-          <w:sz w:val="32"/>
-          <w:szCs w:val="32"/>
-          <w:lang w:val="az-Latn-AZ"/>
-        </w:rPr>
-        <w:t>table-ından ən çox ma</w:t>
-      </w:r>
-      <w:r>
-        <w:rPr>
-          <w:sz w:val="32"/>
-          <w:szCs w:val="32"/>
-        </w:rPr>
-        <w:t>a</w:t>
-      </w:r>
-      <w:r>
-        <w:rPr>
-          <w:sz w:val="32"/>
-          <w:szCs w:val="32"/>
-          <w:lang w:val="az-Latn-AZ"/>
-        </w:rPr>
-        <w:t>ş nə qədərdir onu öyrənmiş olduq.</w:t>
-      </w:r>
-    </w:p>
-    <w:p>
-      <w:pPr>
-        <w:pStyle w:val="ListParagraph"/>
-        <w:rPr>
-          <w:sz w:val="32"/>
-          <w:szCs w:val="32"/>
-          <w:lang w:val="az-Latn-AZ"/>
-        </w:rPr>
-      </w:pPr>
-    </w:p>
-    <w:p>
-      <w:pPr>
-        <w:pStyle w:val="ListParagraph"/>
-        <w:jc w:val="center"/>
-        <w:rPr>
-          <w:b/>
-          <w:sz w:val="32"/>
-          <w:szCs w:val="32"/>
-        </w:rPr>
-      </w:pPr>
-      <w:r>
-        <w:rPr>
-          <w:b/>
-          <w:sz w:val="32"/>
-          <w:szCs w:val="32"/>
-          <w:lang w:val="az-Latn-AZ"/>
-        </w:rPr>
-        <w:lastRenderedPageBreak/>
-        <w:t>M</w:t>
-      </w:r>
-      <w:r>
-        <w:rPr>
-          <w:b/>
-          <w:sz w:val="32"/>
-          <w:szCs w:val="32"/>
-        </w:rPr>
-        <w:t>IN();</w:t>
+        <w:rPr>
+          <w:sz w:val="32"/>
+          <w:szCs w:val="32"/>
+          <w:lang w:val="az-Latn-AZ"/>
+        </w:rPr>
+      </w:pPr>
+      <w:r>
+        <w:rPr>
+          <w:sz w:val="32"/>
+          <w:szCs w:val="32"/>
+          <w:lang w:val="az-Latn-AZ"/>
+        </w:rPr>
+        <w:t xml:space="preserve">gördüyünüz kimi yuxarıdakı query də </w:t>
+      </w:r>
+      <w:r>
+        <w:rPr>
+          <w:b/>
+          <w:sz w:val="32"/>
+          <w:szCs w:val="32"/>
+          <w:lang w:val="az-Latn-AZ"/>
+        </w:rPr>
+        <w:t xml:space="preserve">MAX </w:t>
+      </w:r>
+      <w:r>
+        <w:rPr>
+          <w:sz w:val="32"/>
+          <w:szCs w:val="32"/>
+          <w:lang w:val="az-Latn-AZ"/>
+        </w:rPr>
+        <w:t>funksiyasının istifadə qaydası göstərilmişdir.</w:t>
       </w:r>
     </w:p>
     <w:p>
@@ -1162,34 +1735,35 @@
         <w:pStyle w:val="ListParagraph"/>
         <w:numPr>
           <w:ilvl w:val="0"/>
-          <w:numId w:val="3"/>
+          <w:numId w:val="1"/>
         </w:numPr>
         <w:rPr>
-          <w:b/>
-          <w:sz w:val="32"/>
-          <w:szCs w:val="32"/>
-        </w:rPr>
-      </w:pPr>
-      <w:r>
-        <w:rPr>
-          <w:b/>
+          <w:sz w:val="32"/>
+          <w:szCs w:val="32"/>
+          <w:lang w:val="az-Latn-AZ"/>
+        </w:rPr>
+      </w:pPr>
+      <w:r>
+        <w:rPr>
           <w:noProof/>
           <w:sz w:val="32"/>
           <w:szCs w:val="32"/>
-        </w:rPr>
+          <w:lang w:val="az-Latn-AZ"/>
+        </w:rPr>
+        <w:lastRenderedPageBreak/>
         <w:drawing>
-          <wp:anchor distT="0" distB="0" distL="114300" distR="114300" simplePos="0" relativeHeight="251663360" behindDoc="0" locked="0" layoutInCell="1" allowOverlap="1" wp14:anchorId="4EC02103" wp14:editId="3BBF4DD3">
+          <wp:anchor distT="0" distB="0" distL="114300" distR="114300" simplePos="0" relativeHeight="251672576" behindDoc="0" locked="0" layoutInCell="1" allowOverlap="1">
             <wp:simplePos x="0" y="0"/>
             <wp:positionH relativeFrom="column">
-              <wp:posOffset>124691</wp:posOffset>
+              <wp:posOffset>99203</wp:posOffset>
             </wp:positionH>
             <wp:positionV relativeFrom="paragraph">
-              <wp:posOffset>542463</wp:posOffset>
+              <wp:posOffset>1345290</wp:posOffset>
             </wp:positionV>
-            <wp:extent cx="5943600" cy="1159510"/>
-            <wp:effectExtent l="0" t="0" r="0" b="2540"/>
+            <wp:extent cx="5943600" cy="1047750"/>
+            <wp:effectExtent l="0" t="0" r="0" b="0"/>
             <wp:wrapSquare wrapText="bothSides"/>
-            <wp:docPr id="11" name="Picture 11"/>
+            <wp:docPr id="3" name="Picture 3"/>
             <wp:cNvGraphicFramePr>
               <a:graphicFrameLocks xmlns:a="http://schemas.openxmlformats.org/drawingml/2006/main" noChangeAspect="1"/>
             </wp:cNvGraphicFramePr>
@@ -1197,7 +1771,7 @@
               <a:graphicData uri="http://schemas.openxmlformats.org/drawingml/2006/picture">
                 <pic:pic xmlns:pic="http://schemas.openxmlformats.org/drawingml/2006/picture">
                   <pic:nvPicPr>
-                    <pic:cNvPr id="11" name="2.jpg"/>
+                    <pic:cNvPr id="3" name="2.jpg"/>
                     <pic:cNvPicPr/>
                   </pic:nvPicPr>
                   <pic:blipFill>
@@ -1215,7 +1789,7 @@
                   <pic:spPr>
                     <a:xfrm>
                       <a:off x="0" y="0"/>
-                      <a:ext cx="5943600" cy="1159510"/>
+                      <a:ext cx="5943600" cy="1047750"/>
                     </a:xfrm>
                     <a:prstGeom prst="rect">
                       <a:avLst/>
@@ -1227,6 +1801,284 @@
           </wp:anchor>
         </w:drawing>
       </w:r>
+      <w:r>
+        <w:rPr>
+          <w:sz w:val="32"/>
+          <w:szCs w:val="32"/>
+        </w:rPr>
+        <w:t xml:space="preserve">İndi </w:t>
+      </w:r>
+      <w:proofErr w:type="spellStart"/>
+      <w:r>
+        <w:rPr>
+          <w:sz w:val="32"/>
+          <w:szCs w:val="32"/>
+        </w:rPr>
+        <w:t>isə</w:t>
+      </w:r>
+      <w:proofErr w:type="spellEnd"/>
+      <w:r>
+        <w:rPr>
+          <w:sz w:val="32"/>
+          <w:szCs w:val="32"/>
+        </w:rPr>
+        <w:t xml:space="preserve"> </w:t>
+      </w:r>
+      <w:proofErr w:type="spellStart"/>
+      <w:r>
+        <w:rPr>
+          <w:sz w:val="32"/>
+          <w:szCs w:val="32"/>
+        </w:rPr>
+        <w:t>gəlin</w:t>
+      </w:r>
+      <w:proofErr w:type="spellEnd"/>
+      <w:r>
+        <w:rPr>
+          <w:sz w:val="32"/>
+          <w:szCs w:val="32"/>
+        </w:rPr>
+        <w:t xml:space="preserve"> </w:t>
+      </w:r>
+      <w:r>
+        <w:rPr>
+          <w:b/>
+          <w:sz w:val="32"/>
+          <w:szCs w:val="32"/>
+        </w:rPr>
+        <w:t xml:space="preserve">emp </w:t>
+      </w:r>
+      <w:r>
+        <w:rPr>
+          <w:sz w:val="32"/>
+          <w:szCs w:val="32"/>
+        </w:rPr>
+        <w:t>table-</w:t>
+      </w:r>
+      <w:proofErr w:type="spellStart"/>
+      <w:r>
+        <w:rPr>
+          <w:sz w:val="32"/>
+          <w:szCs w:val="32"/>
+        </w:rPr>
+        <w:t>ından</w:t>
+      </w:r>
+      <w:proofErr w:type="spellEnd"/>
+      <w:r>
+        <w:rPr>
+          <w:sz w:val="32"/>
+          <w:szCs w:val="32"/>
+        </w:rPr>
+        <w:t xml:space="preserve"> </w:t>
+      </w:r>
+      <w:proofErr w:type="spellStart"/>
+      <w:r>
+        <w:rPr>
+          <w:sz w:val="32"/>
+          <w:szCs w:val="32"/>
+        </w:rPr>
+        <w:t>ən</w:t>
+      </w:r>
+      <w:proofErr w:type="spellEnd"/>
+      <w:r>
+        <w:rPr>
+          <w:sz w:val="32"/>
+          <w:szCs w:val="32"/>
+        </w:rPr>
+        <w:t xml:space="preserve"> </w:t>
+      </w:r>
+      <w:proofErr w:type="spellStart"/>
+      <w:r>
+        <w:rPr>
+          <w:sz w:val="32"/>
+          <w:szCs w:val="32"/>
+        </w:rPr>
+        <w:t>az</w:t>
+      </w:r>
+      <w:proofErr w:type="spellEnd"/>
+      <w:r>
+        <w:rPr>
+          <w:sz w:val="32"/>
+          <w:szCs w:val="32"/>
+        </w:rPr>
+        <w:t xml:space="preserve"> </w:t>
+      </w:r>
+      <w:proofErr w:type="spellStart"/>
+      <w:r>
+        <w:rPr>
+          <w:sz w:val="32"/>
+          <w:szCs w:val="32"/>
+        </w:rPr>
+        <w:t>maaş</w:t>
+      </w:r>
+      <w:proofErr w:type="spellEnd"/>
+      <w:r>
+        <w:rPr>
+          <w:sz w:val="32"/>
+          <w:szCs w:val="32"/>
+        </w:rPr>
+        <w:t xml:space="preserve"> </w:t>
+      </w:r>
+      <w:proofErr w:type="spellStart"/>
+      <w:r>
+        <w:rPr>
+          <w:sz w:val="32"/>
+          <w:szCs w:val="32"/>
+        </w:rPr>
+        <w:t>alan</w:t>
+      </w:r>
+      <w:proofErr w:type="spellEnd"/>
+      <w:r>
+        <w:rPr>
+          <w:sz w:val="32"/>
+          <w:szCs w:val="32"/>
+        </w:rPr>
+        <w:t xml:space="preserve"> </w:t>
+      </w:r>
+      <w:proofErr w:type="spellStart"/>
+      <w:r>
+        <w:rPr>
+          <w:sz w:val="32"/>
+          <w:szCs w:val="32"/>
+        </w:rPr>
+        <w:t>işçinin</w:t>
+      </w:r>
+      <w:proofErr w:type="spellEnd"/>
+      <w:r>
+        <w:rPr>
+          <w:sz w:val="32"/>
+          <w:szCs w:val="32"/>
+        </w:rPr>
+        <w:t xml:space="preserve"> </w:t>
+      </w:r>
+      <w:proofErr w:type="spellStart"/>
+      <w:r>
+        <w:rPr>
+          <w:sz w:val="32"/>
+          <w:szCs w:val="32"/>
+        </w:rPr>
+        <w:t>maaş</w:t>
+      </w:r>
+      <w:proofErr w:type="spellEnd"/>
+      <w:r>
+        <w:rPr>
+          <w:sz w:val="32"/>
+          <w:szCs w:val="32"/>
+        </w:rPr>
+        <w:t xml:space="preserve"> </w:t>
+      </w:r>
+      <w:proofErr w:type="spellStart"/>
+      <w:r>
+        <w:rPr>
+          <w:sz w:val="32"/>
+          <w:szCs w:val="32"/>
+        </w:rPr>
+        <w:t>dəyərini</w:t>
+      </w:r>
+      <w:proofErr w:type="spellEnd"/>
+      <w:r>
+        <w:rPr>
+          <w:sz w:val="32"/>
+          <w:szCs w:val="32"/>
+        </w:rPr>
+        <w:t xml:space="preserve"> </w:t>
+      </w:r>
+      <w:proofErr w:type="spellStart"/>
+      <w:r>
+        <w:rPr>
+          <w:sz w:val="32"/>
+          <w:szCs w:val="32"/>
+        </w:rPr>
+        <w:t>ekranda</w:t>
+      </w:r>
+      <w:proofErr w:type="spellEnd"/>
+      <w:r>
+        <w:rPr>
+          <w:sz w:val="32"/>
+          <w:szCs w:val="32"/>
+        </w:rPr>
+        <w:t xml:space="preserve"> </w:t>
+      </w:r>
+      <w:proofErr w:type="spellStart"/>
+      <w:r>
+        <w:rPr>
+          <w:sz w:val="32"/>
+          <w:szCs w:val="32"/>
+        </w:rPr>
+        <w:t>göstərən</w:t>
+      </w:r>
+      <w:proofErr w:type="spellEnd"/>
+      <w:r>
+        <w:rPr>
+          <w:sz w:val="32"/>
+          <w:szCs w:val="32"/>
+        </w:rPr>
+        <w:t xml:space="preserve"> </w:t>
+      </w:r>
+      <w:r>
+        <w:rPr>
+          <w:b/>
+          <w:sz w:val="32"/>
+          <w:szCs w:val="32"/>
+        </w:rPr>
+        <w:t xml:space="preserve">query </w:t>
+      </w:r>
+      <w:proofErr w:type="spellStart"/>
+      <w:r>
+        <w:rPr>
+          <w:sz w:val="32"/>
+          <w:szCs w:val="32"/>
+        </w:rPr>
+        <w:t>yazaq</w:t>
+      </w:r>
+      <w:proofErr w:type="spellEnd"/>
+      <w:r>
+        <w:rPr>
+          <w:sz w:val="32"/>
+          <w:szCs w:val="32"/>
+        </w:rPr>
+        <w:t xml:space="preserve">. Bunun </w:t>
+      </w:r>
+      <w:proofErr w:type="spellStart"/>
+      <w:r>
+        <w:rPr>
+          <w:sz w:val="32"/>
+          <w:szCs w:val="32"/>
+        </w:rPr>
+        <w:t>üçün</w:t>
+      </w:r>
+      <w:proofErr w:type="spellEnd"/>
+      <w:r>
+        <w:rPr>
+          <w:sz w:val="32"/>
+          <w:szCs w:val="32"/>
+        </w:rPr>
+        <w:t xml:space="preserve"> </w:t>
+      </w:r>
+      <w:r>
+        <w:rPr>
+          <w:b/>
+          <w:sz w:val="32"/>
+          <w:szCs w:val="32"/>
+        </w:rPr>
+        <w:t xml:space="preserve">SQL </w:t>
+      </w:r>
+      <w:proofErr w:type="spellStart"/>
+      <w:r>
+        <w:rPr>
+          <w:sz w:val="32"/>
+          <w:szCs w:val="32"/>
+        </w:rPr>
+        <w:t>də</w:t>
+      </w:r>
+      <w:proofErr w:type="spellEnd"/>
+      <w:r>
+        <w:rPr>
+          <w:sz w:val="32"/>
+          <w:szCs w:val="32"/>
+        </w:rPr>
+        <w:t xml:space="preserve"> </w:t>
+      </w:r>
       <w:proofErr w:type="gramStart"/>
       <w:r>
         <w:rPr>
@@ -1234,7 +2086,15 @@
           <w:sz w:val="32"/>
           <w:szCs w:val="32"/>
         </w:rPr>
-        <w:t>MAX(</w:t>
+        <w:t>MIN</w:t>
+      </w:r>
+      <w:r>
+        <w:rPr>
+          <w:b/>
+          <w:sz w:val="32"/>
+          <w:szCs w:val="32"/>
+        </w:rPr>
+        <w:t>(</w:t>
       </w:r>
       <w:proofErr w:type="gramEnd"/>
       <w:r>
@@ -1243,74 +2103,190 @@
           <w:sz w:val="32"/>
           <w:szCs w:val="32"/>
         </w:rPr>
-        <w:t>);</w:t>
-      </w:r>
-      <w:r>
-        <w:rPr>
-          <w:b/>
-          <w:sz w:val="32"/>
-          <w:szCs w:val="32"/>
-        </w:rPr>
-        <w:t xml:space="preserve"> </w:t>
-      </w:r>
-      <w:r>
-        <w:rPr>
-          <w:sz w:val="32"/>
-          <w:szCs w:val="32"/>
-          <w:lang w:val="az-Latn-AZ"/>
-        </w:rPr>
-        <w:t xml:space="preserve">əksi olaraq </w:t>
-      </w:r>
-      <w:r>
-        <w:rPr>
-          <w:b/>
-          <w:sz w:val="32"/>
-          <w:szCs w:val="32"/>
-          <w:lang w:val="az-Latn-AZ"/>
-        </w:rPr>
-        <w:t>M</w:t>
-      </w:r>
-      <w:r>
-        <w:rPr>
-          <w:b/>
-          <w:sz w:val="32"/>
-          <w:szCs w:val="32"/>
-        </w:rPr>
-        <w:t xml:space="preserve">IN(); </w:t>
-      </w:r>
-      <w:proofErr w:type="spellStart"/>
-      <w:r>
-        <w:rPr>
-          <w:sz w:val="32"/>
-          <w:szCs w:val="32"/>
-        </w:rPr>
-        <w:t>i</w:t>
-      </w:r>
-      <w:proofErr w:type="spellEnd"/>
-      <w:r>
-        <w:rPr>
-          <w:sz w:val="32"/>
-          <w:szCs w:val="32"/>
-          <w:lang w:val="az-Latn-AZ"/>
-        </w:rPr>
-        <w:t xml:space="preserve">sə ən az dəyərə sahib olan </w:t>
-      </w:r>
-      <w:r>
-        <w:rPr>
-          <w:b/>
-          <w:sz w:val="32"/>
-          <w:szCs w:val="32"/>
-          <w:lang w:val="az-Latn-AZ"/>
-        </w:rPr>
-        <w:t xml:space="preserve">result </w:t>
-      </w:r>
-      <w:r>
-        <w:rPr>
-          <w:sz w:val="32"/>
-          <w:szCs w:val="32"/>
-          <w:lang w:val="az-Latn-AZ"/>
-        </w:rPr>
-        <w:t>çıxardır, eynən aşağıdakı şəkildə olduğu kimi.</w:t>
+        <w:t xml:space="preserve">) </w:t>
+      </w:r>
+      <w:r>
+        <w:rPr>
+          <w:sz w:val="32"/>
+          <w:szCs w:val="32"/>
+        </w:rPr>
+        <w:t xml:space="preserve">grouping </w:t>
+      </w:r>
+      <w:proofErr w:type="spellStart"/>
+      <w:r>
+        <w:rPr>
+          <w:sz w:val="32"/>
+          <w:szCs w:val="32"/>
+        </w:rPr>
+        <w:t>funksiyası</w:t>
+      </w:r>
+      <w:proofErr w:type="spellEnd"/>
+      <w:r>
+        <w:rPr>
+          <w:sz w:val="32"/>
+          <w:szCs w:val="32"/>
+        </w:rPr>
+        <w:t xml:space="preserve"> </w:t>
+      </w:r>
+      <w:proofErr w:type="spellStart"/>
+      <w:r>
+        <w:rPr>
+          <w:sz w:val="32"/>
+          <w:szCs w:val="32"/>
+        </w:rPr>
+        <w:t>vardır</w:t>
+      </w:r>
+      <w:proofErr w:type="spellEnd"/>
+      <w:r>
+        <w:rPr>
+          <w:sz w:val="32"/>
+          <w:szCs w:val="32"/>
+        </w:rPr>
+        <w:t xml:space="preserve"> </w:t>
+      </w:r>
+      <w:proofErr w:type="spellStart"/>
+      <w:r>
+        <w:rPr>
+          <w:sz w:val="32"/>
+          <w:szCs w:val="32"/>
+        </w:rPr>
+        <w:t>ki</w:t>
+      </w:r>
+      <w:proofErr w:type="spellEnd"/>
+      <w:r>
+        <w:rPr>
+          <w:sz w:val="32"/>
+          <w:szCs w:val="32"/>
+        </w:rPr>
+        <w:t xml:space="preserve">, </w:t>
+      </w:r>
+      <w:proofErr w:type="spellStart"/>
+      <w:r>
+        <w:rPr>
+          <w:sz w:val="32"/>
+          <w:szCs w:val="32"/>
+        </w:rPr>
+        <w:t>hansıki</w:t>
+      </w:r>
+      <w:proofErr w:type="spellEnd"/>
+      <w:r>
+        <w:rPr>
+          <w:sz w:val="32"/>
+          <w:szCs w:val="32"/>
+        </w:rPr>
+        <w:t xml:space="preserve"> max </w:t>
+      </w:r>
+      <w:proofErr w:type="spellStart"/>
+      <w:r>
+        <w:rPr>
+          <w:sz w:val="32"/>
+          <w:szCs w:val="32"/>
+        </w:rPr>
+        <w:t>dəyəri</w:t>
+      </w:r>
+      <w:proofErr w:type="spellEnd"/>
+      <w:r>
+        <w:rPr>
+          <w:sz w:val="32"/>
+          <w:szCs w:val="32"/>
+        </w:rPr>
+        <w:t xml:space="preserve"> </w:t>
+      </w:r>
+      <w:proofErr w:type="spellStart"/>
+      <w:r>
+        <w:rPr>
+          <w:sz w:val="32"/>
+          <w:szCs w:val="32"/>
+        </w:rPr>
+        <w:t>verməkdədir</w:t>
+      </w:r>
+      <w:proofErr w:type="spellEnd"/>
+      <w:r>
+        <w:rPr>
+          <w:sz w:val="32"/>
+          <w:szCs w:val="32"/>
+        </w:rPr>
+        <w:t xml:space="preserve">, </w:t>
+      </w:r>
+      <w:proofErr w:type="spellStart"/>
+      <w:r>
+        <w:rPr>
+          <w:sz w:val="32"/>
+          <w:szCs w:val="32"/>
+        </w:rPr>
+        <w:t>eynən</w:t>
+      </w:r>
+      <w:proofErr w:type="spellEnd"/>
+      <w:r>
+        <w:rPr>
+          <w:sz w:val="32"/>
+          <w:szCs w:val="32"/>
+        </w:rPr>
+        <w:t xml:space="preserve"> </w:t>
+      </w:r>
+      <w:proofErr w:type="spellStart"/>
+      <w:r>
+        <w:rPr>
+          <w:sz w:val="32"/>
+          <w:szCs w:val="32"/>
+        </w:rPr>
+        <w:t>aşağıdakı</w:t>
+      </w:r>
+      <w:proofErr w:type="spellEnd"/>
+      <w:r>
+        <w:rPr>
+          <w:sz w:val="32"/>
+          <w:szCs w:val="32"/>
+        </w:rPr>
+        <w:t xml:space="preserve"> </w:t>
+      </w:r>
+      <w:proofErr w:type="spellStart"/>
+      <w:r>
+        <w:rPr>
+          <w:sz w:val="32"/>
+          <w:szCs w:val="32"/>
+        </w:rPr>
+        <w:t>şəkildə</w:t>
+      </w:r>
+      <w:proofErr w:type="spellEnd"/>
+      <w:r>
+        <w:rPr>
+          <w:sz w:val="32"/>
+          <w:szCs w:val="32"/>
+        </w:rPr>
+        <w:t xml:space="preserve"> </w:t>
+      </w:r>
+      <w:proofErr w:type="spellStart"/>
+      <w:r>
+        <w:rPr>
+          <w:sz w:val="32"/>
+          <w:szCs w:val="32"/>
+        </w:rPr>
+        <w:t>olduğu</w:t>
+      </w:r>
+      <w:proofErr w:type="spellEnd"/>
+      <w:r>
+        <w:rPr>
+          <w:sz w:val="32"/>
+          <w:szCs w:val="32"/>
+        </w:rPr>
+        <w:t xml:space="preserve"> </w:t>
+      </w:r>
+      <w:proofErr w:type="spellStart"/>
+      <w:r>
+        <w:rPr>
+          <w:sz w:val="32"/>
+          <w:szCs w:val="32"/>
+        </w:rPr>
+        <w:t>kimi</w:t>
+      </w:r>
+      <w:proofErr w:type="spellEnd"/>
+      <w:r>
+        <w:rPr>
+          <w:sz w:val="32"/>
+          <w:szCs w:val="32"/>
+        </w:rPr>
+        <w:t>.</w:t>
       </w:r>
     </w:p>
     <w:p>
@@ -1327,58 +2303,33 @@
           <w:szCs w:val="32"/>
           <w:lang w:val="az-Latn-AZ"/>
         </w:rPr>
-        <w:t xml:space="preserve">gördüyünüz kimi </w:t>
-      </w:r>
-      <w:r>
-        <w:rPr>
-          <w:b/>
-          <w:sz w:val="32"/>
-          <w:szCs w:val="32"/>
-          <w:lang w:val="az-Latn-AZ"/>
-        </w:rPr>
-        <w:t xml:space="preserve">emp </w:t>
-      </w:r>
-      <w:r>
-        <w:rPr>
-          <w:sz w:val="32"/>
-          <w:szCs w:val="32"/>
-          <w:lang w:val="az-Latn-AZ"/>
-        </w:rPr>
-        <w:t xml:space="preserve">table-ından ən az maaşa malik olan dəyəri </w:t>
-      </w:r>
-      <w:r>
-        <w:rPr>
-          <w:b/>
-          <w:sz w:val="32"/>
-          <w:szCs w:val="32"/>
-          <w:lang w:val="az-Latn-AZ"/>
-        </w:rPr>
-        <w:t>M</w:t>
-      </w:r>
-      <w:r>
-        <w:rPr>
-          <w:b/>
-          <w:sz w:val="32"/>
-          <w:szCs w:val="32"/>
-        </w:rPr>
-        <w:t xml:space="preserve">IN(); </w:t>
-      </w:r>
-      <w:proofErr w:type="spellStart"/>
-      <w:r>
-        <w:rPr>
-          <w:sz w:val="32"/>
-          <w:szCs w:val="32"/>
-        </w:rPr>
-        <w:t>funksiyas</w:t>
-      </w:r>
-      <w:proofErr w:type="spellEnd"/>
-      <w:r>
-        <w:rPr>
-          <w:sz w:val="32"/>
-          <w:szCs w:val="32"/>
-          <w:lang w:val="az-Latn-AZ"/>
-        </w:rPr>
-        <w:t>ının köməyi ilə əldə etmiş olduq.</w:t>
+        <w:t xml:space="preserve">gördüyünüz kimi yuxarıdakı query də </w:t>
+      </w:r>
+      <w:r>
+        <w:rPr>
+          <w:b/>
+          <w:sz w:val="32"/>
+          <w:szCs w:val="32"/>
+          <w:lang w:val="az-Latn-AZ"/>
+        </w:rPr>
+        <w:t>MIN</w:t>
+      </w:r>
+      <w:r>
+        <w:rPr>
+          <w:b/>
+          <w:sz w:val="32"/>
+          <w:szCs w:val="32"/>
+          <w:lang w:val="az-Latn-AZ"/>
+        </w:rPr>
+        <w:t xml:space="preserve"> </w:t>
+      </w:r>
+      <w:r>
+        <w:rPr>
+          <w:sz w:val="32"/>
+          <w:szCs w:val="32"/>
+          <w:lang w:val="az-Latn-AZ"/>
+        </w:rPr>
+        <w:t>funksiyasının istifadə qaydası göstərilmişdir.</w:t>
       </w:r>
     </w:p>
     <w:p>
@@ -1392,59 +2343,24 @@
     </w:p>
     <w:p>
       <w:pPr>
-        <w:jc w:val="center"/>
-        <w:rPr>
-          <w:b/>
-          <w:sz w:val="32"/>
-          <w:szCs w:val="32"/>
-        </w:rPr>
-      </w:pPr>
-      <w:r>
-        <w:rPr>
-          <w:b/>
-          <w:sz w:val="32"/>
-          <w:szCs w:val="32"/>
-          <w:lang w:val="az-Latn-AZ"/>
-        </w:rPr>
-        <w:t>SUM()</w:t>
-      </w:r>
-      <w:r>
-        <w:rPr>
-          <w:b/>
-          <w:sz w:val="32"/>
-          <w:szCs w:val="32"/>
-        </w:rPr>
-        <w:t>;</w:t>
-      </w:r>
-    </w:p>
-    <w:p>
-      <w:pPr>
-        <w:pStyle w:val="ListParagraph"/>
-        <w:numPr>
-          <w:ilvl w:val="0"/>
-          <w:numId w:val="3"/>
-        </w:numPr>
-        <w:rPr>
-          <w:b/>
-          <w:sz w:val="32"/>
-          <w:szCs w:val="32"/>
-        </w:rPr>
-      </w:pPr>
-      <w:r>
-        <w:rPr>
-          <w:b/>
+        <w:rPr>
+          <w:sz w:val="32"/>
+          <w:szCs w:val="32"/>
+          <w:lang w:val="az-Latn-AZ"/>
+        </w:rPr>
+      </w:pPr>
+      <w:r>
+        <w:rPr>
           <w:noProof/>
-          <w:sz w:val="32"/>
-          <w:szCs w:val="32"/>
         </w:rPr>
         <w:drawing>
           <wp:anchor distT="0" distB="0" distL="114300" distR="114300" simplePos="0" relativeHeight="251661312" behindDoc="0" locked="0" layoutInCell="1" allowOverlap="1" wp14:anchorId="2C51A087" wp14:editId="52882EE3">
             <wp:simplePos x="0" y="0"/>
-            <wp:positionH relativeFrom="column">
-              <wp:posOffset>152400</wp:posOffset>
+            <wp:positionH relativeFrom="margin">
+              <wp:align>right</wp:align>
             </wp:positionH>
-            <wp:positionV relativeFrom="paragraph">
-              <wp:posOffset>819035</wp:posOffset>
+            <wp:positionV relativeFrom="page">
+              <wp:posOffset>5382260</wp:posOffset>
             </wp:positionV>
             <wp:extent cx="5943600" cy="1076325"/>
             <wp:effectExtent l="0" t="0" r="0" b="9525"/>
@@ -1492,23 +2408,7 @@
           <w:sz w:val="32"/>
           <w:szCs w:val="32"/>
         </w:rPr>
-        <w:t xml:space="preserve">Bu </w:t>
-      </w:r>
-      <w:proofErr w:type="spellStart"/>
-      <w:r>
-        <w:rPr>
-          <w:sz w:val="32"/>
-          <w:szCs w:val="32"/>
-        </w:rPr>
-        <w:t>funksiya</w:t>
-      </w:r>
-      <w:proofErr w:type="spellEnd"/>
-      <w:r>
-        <w:rPr>
-          <w:sz w:val="32"/>
-          <w:szCs w:val="32"/>
-        </w:rPr>
-        <w:t xml:space="preserve"> </w:t>
+        <w:t xml:space="preserve">İndi </w:t>
       </w:r>
       <w:proofErr w:type="spellStart"/>
       <w:r>
@@ -1532,87 +2432,38 @@
           <w:sz w:val="32"/>
           <w:szCs w:val="32"/>
         </w:rPr>
-        <w:t>ona</w:t>
-      </w:r>
-      <w:proofErr w:type="spellEnd"/>
-      <w:r>
-        <w:rPr>
-          <w:sz w:val="32"/>
-          <w:szCs w:val="32"/>
-        </w:rPr>
-        <w:t xml:space="preserve"> </w:t>
-      </w:r>
-      <w:proofErr w:type="spellStart"/>
-      <w:r>
-        <w:rPr>
-          <w:sz w:val="32"/>
-          <w:szCs w:val="32"/>
-        </w:rPr>
-        <w:t>verilmiş</w:t>
-      </w:r>
-      <w:proofErr w:type="spellEnd"/>
-      <w:r>
-        <w:rPr>
-          <w:sz w:val="32"/>
-          <w:szCs w:val="32"/>
-        </w:rPr>
-        <w:t xml:space="preserve"> </w:t>
-      </w:r>
-      <w:proofErr w:type="spellStart"/>
-      <w:r>
-        <w:rPr>
-          <w:sz w:val="32"/>
-          <w:szCs w:val="32"/>
-        </w:rPr>
-        <w:t>olan</w:t>
-      </w:r>
-      <w:proofErr w:type="spellEnd"/>
-      <w:r>
-        <w:rPr>
-          <w:sz w:val="32"/>
-          <w:szCs w:val="32"/>
-        </w:rPr>
-        <w:t xml:space="preserve"> </w:t>
-      </w:r>
-      <w:proofErr w:type="spellStart"/>
-      <w:r>
-        <w:rPr>
-          <w:sz w:val="32"/>
-          <w:szCs w:val="32"/>
-        </w:rPr>
-        <w:t>sütuna</w:t>
-      </w:r>
-      <w:proofErr w:type="spellEnd"/>
-      <w:r>
-        <w:rPr>
-          <w:sz w:val="32"/>
-          <w:szCs w:val="32"/>
-        </w:rPr>
-        <w:t xml:space="preserve"> </w:t>
-      </w:r>
-      <w:proofErr w:type="spellStart"/>
-      <w:r>
-        <w:rPr>
-          <w:sz w:val="32"/>
-          <w:szCs w:val="32"/>
-        </w:rPr>
-        <w:t>əsasən</w:t>
-      </w:r>
-      <w:proofErr w:type="spellEnd"/>
-      <w:r>
-        <w:rPr>
-          <w:sz w:val="32"/>
-          <w:szCs w:val="32"/>
-        </w:rPr>
-        <w:t xml:space="preserve"> </w:t>
-      </w:r>
-      <w:proofErr w:type="spellStart"/>
-      <w:r>
-        <w:rPr>
-          <w:sz w:val="32"/>
-          <w:szCs w:val="32"/>
-        </w:rPr>
-        <w:t>sütundakı</w:t>
+        <w:t>gəlin</w:t>
+      </w:r>
+      <w:proofErr w:type="spellEnd"/>
+      <w:r>
+        <w:rPr>
+          <w:sz w:val="32"/>
+          <w:szCs w:val="32"/>
+        </w:rPr>
+        <w:t xml:space="preserve"> </w:t>
+      </w:r>
+      <w:r>
+        <w:rPr>
+          <w:b/>
+          <w:sz w:val="32"/>
+          <w:szCs w:val="32"/>
+        </w:rPr>
+        <w:t xml:space="preserve">emp </w:t>
+      </w:r>
+      <w:r>
+        <w:rPr>
+          <w:sz w:val="32"/>
+          <w:szCs w:val="32"/>
+        </w:rPr>
+        <w:t>table-</w:t>
+      </w:r>
+      <w:proofErr w:type="spellStart"/>
+      <w:r>
+        <w:rPr>
+          <w:sz w:val="32"/>
+          <w:szCs w:val="32"/>
+        </w:rPr>
+        <w:t>ından</w:t>
       </w:r>
       <w:proofErr w:type="spellEnd"/>
       <w:r>
@@ -1644,20 +2495,35 @@
           <w:sz w:val="32"/>
           <w:szCs w:val="32"/>
         </w:rPr>
-        <w:t>dəyərlərin</w:t>
-      </w:r>
-      <w:proofErr w:type="spellEnd"/>
-      <w:r>
-        <w:rPr>
-          <w:sz w:val="32"/>
-          <w:szCs w:val="32"/>
-        </w:rPr>
-        <w:t xml:space="preserve"> </w:t>
-      </w:r>
-      <w:proofErr w:type="spellStart"/>
-      <w:r>
-        <w:rPr>
-          <w:b/>
+        <w:t>işçilərin</w:t>
+      </w:r>
+      <w:proofErr w:type="spellEnd"/>
+      <w:r>
+        <w:rPr>
+          <w:sz w:val="32"/>
+          <w:szCs w:val="32"/>
+        </w:rPr>
+        <w:t xml:space="preserve"> </w:t>
+      </w:r>
+      <w:proofErr w:type="spellStart"/>
+      <w:r>
+        <w:rPr>
+          <w:sz w:val="32"/>
+          <w:szCs w:val="32"/>
+        </w:rPr>
+        <w:t>maaşlarının</w:t>
+      </w:r>
+      <w:proofErr w:type="spellEnd"/>
+      <w:r>
+        <w:rPr>
+          <w:sz w:val="32"/>
+          <w:szCs w:val="32"/>
+        </w:rPr>
+        <w:t xml:space="preserve"> </w:t>
+      </w:r>
+      <w:proofErr w:type="spellStart"/>
+      <w:r>
+        <w:rPr>
           <w:sz w:val="32"/>
           <w:szCs w:val="32"/>
         </w:rPr>
@@ -1666,19 +2532,162 @@
       <w:proofErr w:type="spellEnd"/>
       <w:r>
         <w:rPr>
-          <w:b/>
-          <w:sz w:val="32"/>
-          <w:szCs w:val="32"/>
-        </w:rPr>
-        <w:t xml:space="preserve"> </w:t>
-      </w:r>
-      <w:proofErr w:type="spellStart"/>
-      <w:r>
-        <w:rPr>
-          <w:sz w:val="32"/>
-          <w:szCs w:val="32"/>
-        </w:rPr>
-        <w:t>qaytarmaqdadır</w:t>
+          <w:sz w:val="32"/>
+          <w:szCs w:val="32"/>
+        </w:rPr>
+        <w:t xml:space="preserve"> </w:t>
+      </w:r>
+      <w:proofErr w:type="spellStart"/>
+      <w:r>
+        <w:rPr>
+          <w:sz w:val="32"/>
+          <w:szCs w:val="32"/>
+        </w:rPr>
+        <w:t>hesablıyan</w:t>
+      </w:r>
+      <w:proofErr w:type="spellEnd"/>
+      <w:r>
+        <w:rPr>
+          <w:sz w:val="32"/>
+          <w:szCs w:val="32"/>
+        </w:rPr>
+        <w:t xml:space="preserve"> query </w:t>
+      </w:r>
+      <w:proofErr w:type="spellStart"/>
+      <w:r>
+        <w:rPr>
+          <w:sz w:val="32"/>
+          <w:szCs w:val="32"/>
+        </w:rPr>
+        <w:t>yazaq</w:t>
+      </w:r>
+      <w:proofErr w:type="spellEnd"/>
+      <w:r>
+        <w:rPr>
+          <w:sz w:val="32"/>
+          <w:szCs w:val="32"/>
+        </w:rPr>
+        <w:t xml:space="preserve">. </w:t>
+      </w:r>
+      <w:r>
+        <w:rPr>
+          <w:sz w:val="32"/>
+          <w:szCs w:val="32"/>
+        </w:rPr>
+        <w:t xml:space="preserve">Bunun </w:t>
+      </w:r>
+      <w:proofErr w:type="spellStart"/>
+      <w:r>
+        <w:rPr>
+          <w:sz w:val="32"/>
+          <w:szCs w:val="32"/>
+        </w:rPr>
+        <w:t>üçün</w:t>
+      </w:r>
+      <w:proofErr w:type="spellEnd"/>
+      <w:r>
+        <w:rPr>
+          <w:sz w:val="32"/>
+          <w:szCs w:val="32"/>
+        </w:rPr>
+        <w:t xml:space="preserve"> </w:t>
+      </w:r>
+      <w:r>
+        <w:rPr>
+          <w:b/>
+          <w:sz w:val="32"/>
+          <w:szCs w:val="32"/>
+        </w:rPr>
+        <w:t xml:space="preserve">SQL </w:t>
+      </w:r>
+      <w:proofErr w:type="spellStart"/>
+      <w:r>
+        <w:rPr>
+          <w:sz w:val="32"/>
+          <w:szCs w:val="32"/>
+        </w:rPr>
+        <w:t>də</w:t>
+      </w:r>
+      <w:proofErr w:type="spellEnd"/>
+      <w:r>
+        <w:rPr>
+          <w:sz w:val="32"/>
+          <w:szCs w:val="32"/>
+        </w:rPr>
+        <w:t xml:space="preserve"> </w:t>
+      </w:r>
+      <w:proofErr w:type="gramStart"/>
+      <w:r>
+        <w:rPr>
+          <w:b/>
+          <w:sz w:val="32"/>
+          <w:szCs w:val="32"/>
+        </w:rPr>
+        <w:t>SUM</w:t>
+      </w:r>
+      <w:r>
+        <w:rPr>
+          <w:b/>
+          <w:sz w:val="32"/>
+          <w:szCs w:val="32"/>
+        </w:rPr>
+        <w:t>(</w:t>
+      </w:r>
+      <w:proofErr w:type="gramEnd"/>
+      <w:r>
+        <w:rPr>
+          <w:b/>
+          <w:sz w:val="32"/>
+          <w:szCs w:val="32"/>
+        </w:rPr>
+        <w:t xml:space="preserve">) </w:t>
+      </w:r>
+      <w:r>
+        <w:rPr>
+          <w:sz w:val="32"/>
+          <w:szCs w:val="32"/>
+        </w:rPr>
+        <w:t xml:space="preserve">grouping </w:t>
+      </w:r>
+      <w:proofErr w:type="spellStart"/>
+      <w:r>
+        <w:rPr>
+          <w:sz w:val="32"/>
+          <w:szCs w:val="32"/>
+        </w:rPr>
+        <w:t>funksiyası</w:t>
+      </w:r>
+      <w:proofErr w:type="spellEnd"/>
+      <w:r>
+        <w:rPr>
+          <w:sz w:val="32"/>
+          <w:szCs w:val="32"/>
+        </w:rPr>
+        <w:t xml:space="preserve"> </w:t>
+      </w:r>
+      <w:proofErr w:type="spellStart"/>
+      <w:r>
+        <w:rPr>
+          <w:sz w:val="32"/>
+          <w:szCs w:val="32"/>
+        </w:rPr>
+        <w:t>vardır</w:t>
+      </w:r>
+      <w:proofErr w:type="spellEnd"/>
+      <w:r>
+        <w:rPr>
+          <w:sz w:val="32"/>
+          <w:szCs w:val="32"/>
+        </w:rPr>
+        <w:t xml:space="preserve"> </w:t>
+      </w:r>
+      <w:proofErr w:type="spellStart"/>
+      <w:r>
+        <w:rPr>
+          <w:sz w:val="32"/>
+          <w:szCs w:val="32"/>
+        </w:rPr>
+        <w:t>ki</w:t>
       </w:r>
       <w:proofErr w:type="spellEnd"/>
       <w:r>
@@ -1688,13 +2697,149 @@
         </w:rPr>
         <w:t xml:space="preserve">, </w:t>
       </w:r>
-      <w:r>
-        <w:rPr>
-          <w:sz w:val="32"/>
-          <w:szCs w:val="32"/>
-          <w:lang w:val="az-Latn-AZ"/>
-        </w:rPr>
-        <w:t>eynən aşağıdakı şəkildə olduğu kimi.</w:t>
+      <w:proofErr w:type="spellStart"/>
+      <w:r>
+        <w:rPr>
+          <w:sz w:val="32"/>
+          <w:szCs w:val="32"/>
+        </w:rPr>
+        <w:t>hansıki</w:t>
+      </w:r>
+      <w:proofErr w:type="spellEnd"/>
+      <w:r>
+        <w:rPr>
+          <w:sz w:val="32"/>
+          <w:szCs w:val="32"/>
+        </w:rPr>
+        <w:t xml:space="preserve"> </w:t>
+      </w:r>
+      <w:proofErr w:type="spellStart"/>
+      <w:r>
+        <w:rPr>
+          <w:sz w:val="32"/>
+          <w:szCs w:val="32"/>
+        </w:rPr>
+        <w:t>cəmi</w:t>
+      </w:r>
+      <w:proofErr w:type="spellEnd"/>
+      <w:r>
+        <w:rPr>
+          <w:sz w:val="32"/>
+          <w:szCs w:val="32"/>
+        </w:rPr>
+        <w:t xml:space="preserve"> </w:t>
+      </w:r>
+      <w:proofErr w:type="spellStart"/>
+      <w:r>
+        <w:rPr>
+          <w:sz w:val="32"/>
+          <w:szCs w:val="32"/>
+        </w:rPr>
+        <w:t>dəyəri</w:t>
+      </w:r>
+      <w:proofErr w:type="spellEnd"/>
+      <w:r>
+        <w:rPr>
+          <w:sz w:val="32"/>
+          <w:szCs w:val="32"/>
+        </w:rPr>
+        <w:t xml:space="preserve"> </w:t>
+      </w:r>
+      <w:proofErr w:type="spellStart"/>
+      <w:r>
+        <w:rPr>
+          <w:sz w:val="32"/>
+          <w:szCs w:val="32"/>
+        </w:rPr>
+        <w:t>verməkdədir</w:t>
+      </w:r>
+      <w:proofErr w:type="spellEnd"/>
+      <w:r>
+        <w:rPr>
+          <w:sz w:val="32"/>
+          <w:szCs w:val="32"/>
+        </w:rPr>
+        <w:t xml:space="preserve">, </w:t>
+      </w:r>
+      <w:proofErr w:type="spellStart"/>
+      <w:r>
+        <w:rPr>
+          <w:sz w:val="32"/>
+          <w:szCs w:val="32"/>
+        </w:rPr>
+        <w:t>eynən</w:t>
+      </w:r>
+      <w:proofErr w:type="spellEnd"/>
+      <w:r>
+        <w:rPr>
+          <w:sz w:val="32"/>
+          <w:szCs w:val="32"/>
+        </w:rPr>
+        <w:t xml:space="preserve"> </w:t>
+      </w:r>
+      <w:proofErr w:type="spellStart"/>
+      <w:r>
+        <w:rPr>
+          <w:sz w:val="32"/>
+          <w:szCs w:val="32"/>
+        </w:rPr>
+        <w:t>aşağıdakı</w:t>
+      </w:r>
+      <w:proofErr w:type="spellEnd"/>
+      <w:r>
+        <w:rPr>
+          <w:sz w:val="32"/>
+          <w:szCs w:val="32"/>
+        </w:rPr>
+        <w:t xml:space="preserve"> </w:t>
+      </w:r>
+      <w:proofErr w:type="spellStart"/>
+      <w:r>
+        <w:rPr>
+          <w:sz w:val="32"/>
+          <w:szCs w:val="32"/>
+        </w:rPr>
+        <w:t>şəkildə</w:t>
+      </w:r>
+      <w:proofErr w:type="spellEnd"/>
+      <w:r>
+        <w:rPr>
+          <w:sz w:val="32"/>
+          <w:szCs w:val="32"/>
+        </w:rPr>
+        <w:t xml:space="preserve"> </w:t>
+      </w:r>
+      <w:proofErr w:type="spellStart"/>
+      <w:r>
+        <w:rPr>
+          <w:sz w:val="32"/>
+          <w:szCs w:val="32"/>
+        </w:rPr>
+        <w:t>olduğu</w:t>
+      </w:r>
+      <w:proofErr w:type="spellEnd"/>
+      <w:r>
+        <w:rPr>
+          <w:sz w:val="32"/>
+          <w:szCs w:val="32"/>
+        </w:rPr>
+        <w:t xml:space="preserve"> </w:t>
+      </w:r>
+      <w:proofErr w:type="spellStart"/>
+      <w:r>
+        <w:rPr>
+          <w:sz w:val="32"/>
+          <w:szCs w:val="32"/>
+        </w:rPr>
+        <w:t>kimi</w:t>
+      </w:r>
+      <w:proofErr w:type="spellEnd"/>
+      <w:r>
+        <w:rPr>
+          <w:sz w:val="32"/>
+          <w:szCs w:val="32"/>
+        </w:rPr>
+        <w:t>.</w:t>
       </w:r>
     </w:p>
     <w:p>
@@ -1778,11 +2923,11 @@
     </w:p>
     <w:p>
       <w:pPr>
-        <w:rPr>
-          <w:b/>
-          <w:sz w:val="32"/>
-          <w:szCs w:val="32"/>
-          <w:lang w:val="az-Latn-AZ"/>
+        <w:jc w:val="center"/>
+        <w:rPr>
+          <w:b/>
+          <w:sz w:val="32"/>
+          <w:szCs w:val="32"/>
         </w:rPr>
       </w:pPr>
       <w:r>
@@ -1793,18 +2938,18 @@
           <w:szCs w:val="32"/>
         </w:rPr>
         <w:drawing>
-          <wp:anchor distT="0" distB="0" distL="114300" distR="114300" simplePos="0" relativeHeight="251664384" behindDoc="0" locked="0" layoutInCell="1" allowOverlap="1" wp14:anchorId="0460EF56" wp14:editId="15CA6B12">
+          <wp:anchor distT="0" distB="0" distL="114300" distR="114300" simplePos="0" relativeHeight="251673600" behindDoc="0" locked="0" layoutInCell="1" allowOverlap="1">
             <wp:simplePos x="0" y="0"/>
-            <wp:positionH relativeFrom="margin">
-              <wp:posOffset>20320</wp:posOffset>
+            <wp:positionH relativeFrom="column">
+              <wp:posOffset>89210</wp:posOffset>
             </wp:positionH>
-            <wp:positionV relativeFrom="paragraph">
-              <wp:posOffset>597535</wp:posOffset>
+            <wp:positionV relativeFrom="page">
+              <wp:posOffset>8168268</wp:posOffset>
             </wp:positionV>
-            <wp:extent cx="5943600" cy="998855"/>
+            <wp:extent cx="5943600" cy="1090295"/>
             <wp:effectExtent l="0" t="0" r="0" b="0"/>
             <wp:wrapSquare wrapText="bothSides"/>
-            <wp:docPr id="12" name="Picture 12"/>
+            <wp:docPr id="5" name="Picture 5"/>
             <wp:cNvGraphicFramePr>
               <a:graphicFrameLocks xmlns:a="http://schemas.openxmlformats.org/drawingml/2006/main" noChangeAspect="1"/>
             </wp:cNvGraphicFramePr>
@@ -1812,7 +2957,7 @@
               <a:graphicData uri="http://schemas.openxmlformats.org/drawingml/2006/picture">
                 <pic:pic xmlns:pic="http://schemas.openxmlformats.org/drawingml/2006/picture">
                   <pic:nvPicPr>
-                    <pic:cNvPr id="12" name="3.jpg"/>
+                    <pic:cNvPr id="5" name="4.jpg"/>
                     <pic:cNvPicPr/>
                   </pic:nvPicPr>
                   <pic:blipFill>
@@ -1830,7 +2975,7 @@
                   <pic:spPr>
                     <a:xfrm>
                       <a:off x="0" y="0"/>
-                      <a:ext cx="5943600" cy="998855"/>
+                      <a:ext cx="5943600" cy="1090295"/>
                     </a:xfrm>
                     <a:prstGeom prst="rect">
                       <a:avLst/>
@@ -1839,69 +2984,25 @@
                 </pic:pic>
               </a:graphicData>
             </a:graphic>
-            <wp14:sizeRelV relativeFrom="margin">
-              <wp14:pctHeight>0</wp14:pctHeight>
-            </wp14:sizeRelV>
           </wp:anchor>
         </w:drawing>
       </w:r>
       <w:r>
         <w:rPr>
-          <w:sz w:val="32"/>
-          <w:szCs w:val="32"/>
-          <w:lang w:val="az-Latn-AZ"/>
-        </w:rPr>
-        <w:tab/>
-      </w:r>
-      <w:r>
-        <w:rPr>
-          <w:sz w:val="32"/>
-          <w:szCs w:val="32"/>
-          <w:lang w:val="az-Latn-AZ"/>
-        </w:rPr>
-        <w:tab/>
-      </w:r>
-      <w:r>
-        <w:rPr>
-          <w:sz w:val="32"/>
-          <w:szCs w:val="32"/>
-          <w:lang w:val="az-Latn-AZ"/>
-        </w:rPr>
-        <w:tab/>
-      </w:r>
-      <w:r>
-        <w:rPr>
-          <w:sz w:val="32"/>
-          <w:szCs w:val="32"/>
-          <w:lang w:val="az-Latn-AZ"/>
-        </w:rPr>
-        <w:tab/>
-      </w:r>
-      <w:r>
-        <w:rPr>
-          <w:sz w:val="32"/>
-          <w:szCs w:val="32"/>
-          <w:lang w:val="az-Latn-AZ"/>
-        </w:rPr>
-        <w:tab/>
-      </w:r>
-      <w:r>
-        <w:rPr>
-          <w:b/>
-          <w:sz w:val="32"/>
-          <w:szCs w:val="32"/>
-          <w:lang w:val="az-Latn-AZ"/>
-        </w:rPr>
-        <w:t>TASK SOLVING</w:t>
-      </w:r>
-      <w:r>
-        <w:rPr>
-          <w:b/>
-          <w:sz w:val="32"/>
-          <w:szCs w:val="32"/>
-          <w:lang w:val="az-Latn-AZ"/>
-        </w:rPr>
-        <w:br/>
+          <w:b/>
+          <w:sz w:val="32"/>
+          <w:szCs w:val="32"/>
+          <w:lang w:val="az-Latn-AZ"/>
+        </w:rPr>
+        <w:t>TASK SOL</w:t>
+      </w:r>
+      <w:r>
+        <w:rPr>
+          <w:b/>
+          <w:sz w:val="32"/>
+          <w:szCs w:val="32"/>
+        </w:rPr>
+        <w:t>VING</w:t>
       </w:r>
     </w:p>
     <w:p>
@@ -2509,23 +3610,13 @@
         </w:rPr>
         <w:t xml:space="preserve">, </w:t>
       </w:r>
-      <w:proofErr w:type="spellStart"/>
-      <w:r>
-        <w:rPr>
-          <w:b/>
-          <w:sz w:val="32"/>
-          <w:szCs w:val="32"/>
-        </w:rPr>
-        <w:t>comm</w:t>
-      </w:r>
-      <w:proofErr w:type="spellEnd"/>
-      <w:r>
-        <w:rPr>
-          <w:b/>
-          <w:sz w:val="32"/>
-          <w:szCs w:val="32"/>
-        </w:rPr>
-        <w:t xml:space="preserve"> </w:t>
+      <w:r>
+        <w:rPr>
+          <w:b/>
+          <w:sz w:val="32"/>
+          <w:szCs w:val="32"/>
+        </w:rPr>
+        <w:t xml:space="preserve">comm </w:t>
       </w:r>
       <w:proofErr w:type="spellStart"/>
       <w:r>
@@ -2771,23 +3862,13 @@
         </w:rPr>
         <w:t xml:space="preserve">, </w:t>
       </w:r>
-      <w:proofErr w:type="spellStart"/>
-      <w:r>
-        <w:rPr>
-          <w:b/>
-          <w:sz w:val="32"/>
-          <w:szCs w:val="32"/>
-        </w:rPr>
-        <w:t>comm</w:t>
-      </w:r>
-      <w:proofErr w:type="spellEnd"/>
-      <w:r>
-        <w:rPr>
-          <w:b/>
-          <w:sz w:val="32"/>
-          <w:szCs w:val="32"/>
-        </w:rPr>
-        <w:t xml:space="preserve"> </w:t>
+      <w:r>
+        <w:rPr>
+          <w:b/>
+          <w:sz w:val="32"/>
+          <w:szCs w:val="32"/>
+        </w:rPr>
+        <w:t xml:space="preserve">comm </w:t>
       </w:r>
       <w:proofErr w:type="spellStart"/>
       <w:r>
@@ -3282,7 +4363,90 @@
           <w:sz w:val="32"/>
           <w:szCs w:val="32"/>
         </w:rPr>
-        <w:t xml:space="preserve">, </w:t>
+        <w:t xml:space="preserve"> </w:t>
+      </w:r>
+      <w:proofErr w:type="spellStart"/>
+      <w:r>
+        <w:rPr>
+          <w:sz w:val="32"/>
+          <w:szCs w:val="32"/>
+        </w:rPr>
+        <w:t>odurki</w:t>
+      </w:r>
+      <w:proofErr w:type="spellEnd"/>
+      <w:r>
+        <w:rPr>
+          <w:sz w:val="32"/>
+          <w:szCs w:val="32"/>
+        </w:rPr>
+        <w:t>,</w:t>
+      </w:r>
+      <w:r>
+        <w:rPr>
+          <w:sz w:val="32"/>
+          <w:szCs w:val="32"/>
+        </w:rPr>
+        <w:t xml:space="preserve"> </w:t>
+      </w:r>
+      <w:r>
+        <w:rPr>
+          <w:b/>
+          <w:sz w:val="32"/>
+          <w:szCs w:val="32"/>
+        </w:rPr>
+        <w:t xml:space="preserve">NULL </w:t>
+      </w:r>
+      <w:r>
+        <w:rPr>
+          <w:sz w:val="32"/>
+          <w:szCs w:val="32"/>
+        </w:rPr>
+        <w:t>d</w:t>
+      </w:r>
+      <w:r>
+        <w:rPr>
+          <w:sz w:val="32"/>
+          <w:szCs w:val="32"/>
+          <w:lang w:val="az-Latn-AZ"/>
+        </w:rPr>
+        <w:t xml:space="preserve">əyərlər </w:t>
+      </w:r>
+      <w:proofErr w:type="gramStart"/>
+      <w:r>
+        <w:rPr>
+          <w:b/>
+          <w:sz w:val="32"/>
+          <w:szCs w:val="32"/>
+          <w:lang w:val="az-Latn-AZ"/>
+        </w:rPr>
+        <w:t>COUNT(</w:t>
+      </w:r>
+      <w:proofErr w:type="gramEnd"/>
+      <w:r>
+        <w:rPr>
+          <w:b/>
+          <w:sz w:val="32"/>
+          <w:szCs w:val="32"/>
+          <w:lang w:val="az-Latn-AZ"/>
+        </w:rPr>
+        <w:t xml:space="preserve">) </w:t>
+      </w:r>
+      <w:r>
+        <w:rPr>
+          <w:sz w:val="32"/>
+          <w:szCs w:val="32"/>
+          <w:lang w:val="az-Latn-AZ"/>
+        </w:rPr>
+        <w:t xml:space="preserve">funksiyasında hesaba qatılmadığından </w:t>
+      </w:r>
+      <w:r>
+        <w:rPr>
+          <w:b/>
+          <w:sz w:val="32"/>
+          <w:szCs w:val="32"/>
+          <w:lang w:val="az-Latn-AZ"/>
+        </w:rPr>
+        <w:t xml:space="preserve">best practise </w:t>
       </w:r>
       <w:proofErr w:type="spellStart"/>
       <w:r>
@@ -3292,158 +4456,77 @@
         </w:rPr>
         <w:t>ola</w:t>
       </w:r>
-      <w:proofErr w:type="spellEnd"/>
-      <w:r>
-        <w:rPr>
-          <w:sz w:val="32"/>
-          <w:szCs w:val="32"/>
-        </w:rPr>
-        <w:t xml:space="preserve"> </w:t>
-      </w:r>
-      <w:proofErr w:type="spellStart"/>
-      <w:r>
-        <w:rPr>
-          <w:sz w:val="32"/>
-          <w:szCs w:val="32"/>
-        </w:rPr>
-        <w:t>bilər</w:t>
-      </w:r>
-      <w:proofErr w:type="spellEnd"/>
-      <w:r>
-        <w:rPr>
-          <w:sz w:val="32"/>
-          <w:szCs w:val="32"/>
-        </w:rPr>
-        <w:t xml:space="preserve"> </w:t>
-      </w:r>
-      <w:proofErr w:type="spellStart"/>
-      <w:r>
-        <w:rPr>
-          <w:sz w:val="32"/>
-          <w:szCs w:val="32"/>
-        </w:rPr>
-        <w:t>ki</w:t>
-      </w:r>
-      <w:proofErr w:type="spellEnd"/>
-      <w:r>
-        <w:rPr>
-          <w:sz w:val="32"/>
-          <w:szCs w:val="32"/>
-        </w:rPr>
-        <w:t xml:space="preserve">, </w:t>
-      </w:r>
-      <w:proofErr w:type="spellStart"/>
-      <w:r>
-        <w:rPr>
-          <w:sz w:val="32"/>
-          <w:szCs w:val="32"/>
-        </w:rPr>
-        <w:t>siz</w:t>
-      </w:r>
-      <w:proofErr w:type="spellEnd"/>
-      <w:r>
-        <w:rPr>
-          <w:sz w:val="32"/>
-          <w:szCs w:val="32"/>
-        </w:rPr>
-        <w:t xml:space="preserve"> </w:t>
-      </w:r>
-      <w:proofErr w:type="spellStart"/>
-      <w:r>
-        <w:rPr>
-          <w:sz w:val="32"/>
-          <w:szCs w:val="32"/>
-        </w:rPr>
-        <w:t>hər</w:t>
-      </w:r>
-      <w:proofErr w:type="spellEnd"/>
-      <w:r>
-        <w:rPr>
-          <w:sz w:val="32"/>
-          <w:szCs w:val="32"/>
-        </w:rPr>
-        <w:t xml:space="preserve"> </w:t>
-      </w:r>
-      <w:proofErr w:type="spellStart"/>
-      <w:r>
-        <w:rPr>
-          <w:sz w:val="32"/>
-          <w:szCs w:val="32"/>
-        </w:rPr>
-        <w:t>hansı</w:t>
-      </w:r>
-      <w:proofErr w:type="spellEnd"/>
-      <w:r>
-        <w:rPr>
-          <w:sz w:val="32"/>
-          <w:szCs w:val="32"/>
-        </w:rPr>
-        <w:t xml:space="preserve"> </w:t>
-      </w:r>
-      <w:proofErr w:type="spellStart"/>
-      <w:r>
-        <w:rPr>
-          <w:sz w:val="32"/>
-          <w:szCs w:val="32"/>
-        </w:rPr>
-        <w:t>bir</w:t>
-      </w:r>
-      <w:proofErr w:type="spellEnd"/>
-      <w:r>
-        <w:rPr>
-          <w:sz w:val="32"/>
-          <w:szCs w:val="32"/>
-        </w:rPr>
-        <w:t xml:space="preserve"> table-da </w:t>
-      </w:r>
-      <w:proofErr w:type="spellStart"/>
-      <w:r>
-        <w:rPr>
-          <w:sz w:val="32"/>
-          <w:szCs w:val="32"/>
-        </w:rPr>
-        <w:t>neçə</w:t>
-      </w:r>
-      <w:proofErr w:type="spellEnd"/>
-      <w:r>
-        <w:rPr>
-          <w:sz w:val="32"/>
-          <w:szCs w:val="32"/>
-        </w:rPr>
-        <w:t xml:space="preserve"> record(</w:t>
-      </w:r>
-      <w:proofErr w:type="gramStart"/>
-      <w:r>
-        <w:rPr>
-          <w:sz w:val="32"/>
-          <w:szCs w:val="32"/>
-        </w:rPr>
-        <w:t>row,</w:t>
-      </w:r>
-      <w:r>
-        <w:rPr>
-          <w:sz w:val="32"/>
-          <w:szCs w:val="32"/>
-          <w:lang w:val="az-Latn-AZ"/>
-        </w:rPr>
-        <w:t>sətir</w:t>
-      </w:r>
-      <w:proofErr w:type="gramEnd"/>
-      <w:r>
-        <w:rPr>
-          <w:sz w:val="32"/>
-          <w:szCs w:val="32"/>
-          <w:lang w:val="az-Latn-AZ"/>
-        </w:rPr>
-        <w:t>) olduğunu bilmək istəyə</w:t>
-      </w:r>
-      <w:r>
-        <w:rPr>
-          <w:sz w:val="32"/>
-          <w:szCs w:val="32"/>
-          <w:lang w:val="az-Latn-AZ"/>
-        </w:rPr>
-        <w:t>rsiniz.</w:t>
+      <w:r>
+        <w:rPr>
+          <w:sz w:val="32"/>
+          <w:szCs w:val="32"/>
+        </w:rPr>
+        <w:t>raq</w:t>
+      </w:r>
+      <w:proofErr w:type="spellEnd"/>
+      <w:r>
+        <w:rPr>
+          <w:sz w:val="32"/>
+          <w:szCs w:val="32"/>
+        </w:rPr>
+        <w:t xml:space="preserve"> </w:t>
+      </w:r>
+      <w:r>
+        <w:rPr>
+          <w:b/>
+          <w:sz w:val="32"/>
+          <w:szCs w:val="32"/>
+        </w:rPr>
+        <w:t xml:space="preserve">*(asterisk) </w:t>
+      </w:r>
+      <w:proofErr w:type="spellStart"/>
+      <w:r>
+        <w:rPr>
+          <w:sz w:val="32"/>
+          <w:szCs w:val="32"/>
+        </w:rPr>
+        <w:t>operatorunu</w:t>
+      </w:r>
+      <w:proofErr w:type="spellEnd"/>
+      <w:r>
+        <w:rPr>
+          <w:sz w:val="32"/>
+          <w:szCs w:val="32"/>
+        </w:rPr>
+        <w:t xml:space="preserve"> </w:t>
+      </w:r>
+      <w:proofErr w:type="spellStart"/>
+      <w:r>
+        <w:rPr>
+          <w:sz w:val="32"/>
+          <w:szCs w:val="32"/>
+        </w:rPr>
+        <w:t>ötürmək</w:t>
+      </w:r>
+      <w:proofErr w:type="spellEnd"/>
+      <w:r>
+        <w:rPr>
+          <w:sz w:val="32"/>
+          <w:szCs w:val="32"/>
+        </w:rPr>
+        <w:t xml:space="preserve"> </w:t>
+      </w:r>
+      <w:proofErr w:type="spellStart"/>
+      <w:r>
+        <w:rPr>
+          <w:sz w:val="32"/>
+          <w:szCs w:val="32"/>
+        </w:rPr>
+        <w:t>lazımdır</w:t>
+      </w:r>
+      <w:proofErr w:type="spellEnd"/>
+      <w:r>
+        <w:rPr>
+          <w:sz w:val="32"/>
+          <w:szCs w:val="32"/>
+          <w:lang w:val="az-Latn-AZ"/>
+        </w:rPr>
+        <w:t>.</w:t>
       </w:r>
     </w:p>
     <w:p>
@@ -3558,7 +4641,24 @@
           <w:szCs w:val="32"/>
           <w:lang w:val="az-Latn-AZ"/>
         </w:rPr>
-        <w:t xml:space="preserve">çıxarda bilək, ancaq gördük ki, groupping functionlar sadəcə geriyə </w:t>
+        <w:t xml:space="preserve">çıxarda bilək, ancaq gördük ki, </w:t>
+      </w:r>
+      <w:r>
+        <w:rPr>
+          <w:b/>
+          <w:sz w:val="32"/>
+          <w:szCs w:val="32"/>
+          <w:lang w:val="az-Latn-AZ"/>
+        </w:rPr>
+        <w:t>groupping</w:t>
+      </w:r>
+      <w:r>
+        <w:rPr>
+          <w:sz w:val="32"/>
+          <w:szCs w:val="32"/>
+          <w:lang w:val="az-Latn-AZ"/>
+        </w:rPr>
+        <w:t xml:space="preserve"> functionlar sadəcə geriyə </w:t>
       </w:r>
       <w:r>
         <w:rPr>
@@ -3796,124 +4896,21 @@
           <w:lang w:val="az-Latn-AZ"/>
         </w:rPr>
       </w:pPr>
-      <w:r>
-        <w:rPr>
-          <w:sz w:val="32"/>
-          <w:szCs w:val="32"/>
-          <w:lang w:val="az-Latn-AZ"/>
-        </w:rPr>
-        <w:t xml:space="preserve">gördüyünüz kimi, biz </w:t>
-      </w:r>
-      <w:r>
-        <w:rPr>
-          <w:b/>
-          <w:sz w:val="32"/>
-          <w:szCs w:val="32"/>
-          <w:lang w:val="az-Latn-AZ"/>
-        </w:rPr>
-        <w:t xml:space="preserve">job </w:t>
-      </w:r>
-      <w:r>
-        <w:rPr>
-          <w:sz w:val="32"/>
-          <w:szCs w:val="32"/>
-          <w:lang w:val="az-Latn-AZ"/>
-        </w:rPr>
-        <w:t xml:space="preserve">sütununda olan fərqli-fərqli vəzifədə işləyən və ən çox maaş alan işçinin məlumatlarını öyrənmək üçün belə ayrı-ayrı query yazmış olduq. Tamam deyə bilərsizki belədə işliyəcək, bəs yaxşı fərz edin ki, </w:t>
-      </w:r>
-      <w:r>
-        <w:rPr>
-          <w:b/>
-          <w:sz w:val="32"/>
-          <w:szCs w:val="32"/>
-          <w:lang w:val="az-Latn-AZ"/>
-        </w:rPr>
-        <w:t xml:space="preserve">job </w:t>
-      </w:r>
-      <w:r>
-        <w:rPr>
-          <w:sz w:val="32"/>
-          <w:szCs w:val="32"/>
-          <w:lang w:val="az-Latn-AZ"/>
-        </w:rPr>
-        <w:t>sütununda 100-lərcə hətta 1000 cürnə vəzifədə çalışan işçi vardır, o zaman gedib nə edəcəksiniz, 1000-dənəsi üçün də ayrı-ayrılıqda yuxarıdakı kimi query-mi yazacaqsınız?</w:t>
-      </w:r>
-      <w:r>
-        <w:rPr>
-          <w:sz w:val="32"/>
-          <w:szCs w:val="32"/>
-          <w:lang w:val="az-Latn-AZ"/>
-        </w:rPr>
-        <w:t xml:space="preserve"> Bu problemi həll edə bilmək üçün biz bunu </w:t>
-      </w:r>
-      <w:r>
-        <w:rPr>
-          <w:b/>
-          <w:sz w:val="32"/>
-          <w:szCs w:val="32"/>
-          <w:lang w:val="az-Latn-AZ"/>
-        </w:rPr>
-        <w:t xml:space="preserve">SQL </w:t>
-      </w:r>
-      <w:r>
-        <w:rPr>
-          <w:sz w:val="32"/>
-          <w:szCs w:val="32"/>
-          <w:lang w:val="az-Latn-AZ"/>
-        </w:rPr>
-        <w:t xml:space="preserve">də </w:t>
-      </w:r>
-      <w:r>
-        <w:rPr>
-          <w:b/>
-          <w:sz w:val="32"/>
-          <w:szCs w:val="32"/>
-          <w:lang w:val="az-Latn-AZ"/>
-        </w:rPr>
-        <w:t xml:space="preserve">GROUP BY </w:t>
-      </w:r>
-      <w:r>
-        <w:rPr>
-          <w:sz w:val="32"/>
-          <w:szCs w:val="32"/>
-          <w:lang w:val="az-Latn-AZ"/>
-        </w:rPr>
-        <w:t>clause-ından istifadə edərək, onları qruplaşdıraraq onlar haqqında istifadə etdiyimiz hər bir aggregate funksiyasına görə dəyərlə</w:t>
-      </w:r>
-      <w:r>
-        <w:rPr>
-          <w:sz w:val="32"/>
-          <w:szCs w:val="32"/>
-          <w:lang w:val="az-Latn-AZ"/>
-        </w:rPr>
-        <w:t>ri ala bilirik, eynən aşağıdakı şəkildə olduğu kimi.</w:t>
-      </w:r>
-    </w:p>
-    <w:p>
-      <w:pPr>
-        <w:ind w:firstLine="720"/>
-        <w:rPr>
-          <w:sz w:val="32"/>
-          <w:szCs w:val="32"/>
-        </w:rPr>
-      </w:pPr>
       <w:bookmarkStart w:id="0" w:name="_GoBack"/>
-      <w:bookmarkEnd w:id="0"/>
       <w:r>
         <w:rPr>
           <w:noProof/>
           <w:sz w:val="32"/>
           <w:szCs w:val="32"/>
         </w:rPr>
-        <w:lastRenderedPageBreak/>
         <w:drawing>
           <wp:anchor distT="0" distB="0" distL="114300" distR="114300" simplePos="0" relativeHeight="251670528" behindDoc="0" locked="0" layoutInCell="1" allowOverlap="1">
             <wp:simplePos x="0" y="0"/>
-            <wp:positionH relativeFrom="column">
-              <wp:posOffset>-17585</wp:posOffset>
+            <wp:positionH relativeFrom="margin">
+              <wp:align>right</wp:align>
             </wp:positionH>
-            <wp:positionV relativeFrom="paragraph">
-              <wp:posOffset>-342</wp:posOffset>
+            <wp:positionV relativeFrom="page">
+              <wp:posOffset>8223069</wp:posOffset>
             </wp:positionV>
             <wp:extent cx="5943600" cy="1513205"/>
             <wp:effectExtent l="0" t="0" r="0" b="0"/>
@@ -3956,6 +4953,125 @@
           </wp:anchor>
         </w:drawing>
       </w:r>
+      <w:bookmarkEnd w:id="0"/>
+      <w:r>
+        <w:rPr>
+          <w:sz w:val="32"/>
+          <w:szCs w:val="32"/>
+          <w:lang w:val="az-Latn-AZ"/>
+        </w:rPr>
+        <w:t xml:space="preserve">gördüyünüz kimi, biz </w:t>
+      </w:r>
+      <w:r>
+        <w:rPr>
+          <w:b/>
+          <w:sz w:val="32"/>
+          <w:szCs w:val="32"/>
+          <w:lang w:val="az-Latn-AZ"/>
+        </w:rPr>
+        <w:t xml:space="preserve">job </w:t>
+      </w:r>
+      <w:r>
+        <w:rPr>
+          <w:sz w:val="32"/>
+          <w:szCs w:val="32"/>
+          <w:lang w:val="az-Latn-AZ"/>
+        </w:rPr>
+        <w:t xml:space="preserve">sütununda olan fərqli-fərqli vəzifədə işləyən və ən çox maaş alan işçinin məlumatlarını öyrənmək üçün belə ayrı-ayrı query yazmış olduq. Tamam deyə bilərsizki belədə işliyəcək, bəs yaxşı fərz edin ki, </w:t>
+      </w:r>
+      <w:r>
+        <w:rPr>
+          <w:b/>
+          <w:sz w:val="32"/>
+          <w:szCs w:val="32"/>
+          <w:lang w:val="az-Latn-AZ"/>
+        </w:rPr>
+        <w:t xml:space="preserve">job </w:t>
+      </w:r>
+      <w:r>
+        <w:rPr>
+          <w:sz w:val="32"/>
+          <w:szCs w:val="32"/>
+          <w:lang w:val="az-Latn-AZ"/>
+        </w:rPr>
+        <w:t>sütununda 100-lərcə hətta 1000 cürnə vəzifədə çalışan işçi vardır, o zaman gedib nə edəcəksiniz, 1000-dənəsi üçün də ayrı-ayrılıqda yuxarıdakı kimi query yazacaqsınız?</w:t>
+      </w:r>
+      <w:r>
+        <w:rPr>
+          <w:sz w:val="32"/>
+          <w:szCs w:val="32"/>
+          <w:lang w:val="az-Latn-AZ"/>
+        </w:rPr>
+        <w:t xml:space="preserve"> Bu problemi həll edə bilmək üçün biz bunu </w:t>
+      </w:r>
+      <w:r>
+        <w:rPr>
+          <w:b/>
+          <w:sz w:val="32"/>
+          <w:szCs w:val="32"/>
+          <w:lang w:val="az-Latn-AZ"/>
+        </w:rPr>
+        <w:t xml:space="preserve">SQL </w:t>
+      </w:r>
+      <w:r>
+        <w:rPr>
+          <w:sz w:val="32"/>
+          <w:szCs w:val="32"/>
+          <w:lang w:val="az-Latn-AZ"/>
+        </w:rPr>
+        <w:t xml:space="preserve">də </w:t>
+      </w:r>
+      <w:r>
+        <w:rPr>
+          <w:b/>
+          <w:sz w:val="32"/>
+          <w:szCs w:val="32"/>
+          <w:lang w:val="az-Latn-AZ"/>
+        </w:rPr>
+        <w:t xml:space="preserve">GROUP BY </w:t>
+      </w:r>
+      <w:r>
+        <w:rPr>
+          <w:sz w:val="32"/>
+          <w:szCs w:val="32"/>
+          <w:lang w:val="az-Latn-AZ"/>
+        </w:rPr>
+        <w:t xml:space="preserve">clause-ından istifadə edərək, onları qruplaşdıraraq onlar haqqında istifadə etdiyimiz hər bir </w:t>
+      </w:r>
+      <w:r>
+        <w:rPr>
+          <w:b/>
+          <w:sz w:val="32"/>
+          <w:szCs w:val="32"/>
+          <w:lang w:val="az-Latn-AZ"/>
+        </w:rPr>
+        <w:t>aggregate</w:t>
+      </w:r>
+      <w:r>
+        <w:rPr>
+          <w:sz w:val="32"/>
+          <w:szCs w:val="32"/>
+          <w:lang w:val="az-Latn-AZ"/>
+        </w:rPr>
+        <w:t xml:space="preserve"> funksiyasına görə dəyərlə</w:t>
+      </w:r>
+      <w:r>
+        <w:rPr>
+          <w:sz w:val="32"/>
+          <w:szCs w:val="32"/>
+          <w:lang w:val="az-Latn-AZ"/>
+        </w:rPr>
+        <w:t>ri ala bilirik, eynən aşağıdakı şəkildə olduğu kimi.</w:t>
+      </w:r>
+    </w:p>
+    <w:p>
+      <w:pPr>
+        <w:ind w:firstLine="720"/>
+        <w:rPr>
+          <w:sz w:val="32"/>
+          <w:szCs w:val="32"/>
+        </w:rPr>
+      </w:pPr>
     </w:p>
     <w:sectPr>
       <w:pgSz w:w="12240" w:h="15840"/>
@@ -3968,7 +5084,7 @@
 </file>
 
 <file path=word/endnotes.xml><?xml version="1.0" encoding="utf-8"?>
-<w:endnotes xmlns:wpc="http://schemas.microsoft.com/office/word/2010/wordprocessingCanvas" xmlns:cx="http://schemas.microsoft.com/office/drawing/2014/chartex" xmlns:mc="http://schemas.openxmlformats.org/markup-compatibility/2006" xmlns:o="urn:schemas-microsoft-com:office:office" xmlns:r="http://schemas.openxmlformats.org/officeDocument/2006/relationships" xmlns:m="http://schemas.openxmlformats.org/officeDocument/2006/math" xmlns:v="urn:schemas-microsoft-com:vml" xmlns:wp14="http://schemas.microsoft.com/office/word/2010/wordprocessingDrawing" xmlns:wp="http://schemas.openxmlformats.org/drawingml/2006/wordprocessingDrawing" xmlns:w10="urn:schemas-microsoft-com:office:word" xmlns:w="http://schemas.openxmlformats.org/wordprocessingml/2006/main" xmlns:w14="http://schemas.microsoft.com/office/word/2010/wordml" xmlns:w15="http://schemas.microsoft.com/office/word/2012/wordml" xmlns:w16se="http://schemas.microsoft.com/office/word/2015/wordml/symex" xmlns:wpg="http://schemas.microsoft.com/office/word/2010/wordprocessingGroup" xmlns:wpi="http://schemas.microsoft.com/office/word/2010/wordprocessingInk" xmlns:wne="http://schemas.microsoft.com/office/word/2006/wordml" xmlns:wps="http://schemas.microsoft.com/office/word/2010/wordprocessingShape" mc:Ignorable="w14 w15 w16se wp14">
+<w:endnotes xmlns:wpc="http://schemas.microsoft.com/office/word/2010/wordprocessingCanvas" xmlns:cx="http://schemas.microsoft.com/office/drawing/2014/chartex" xmlns:cx1="http://schemas.microsoft.com/office/drawing/2015/9/8/chartex" xmlns:cx2="http://schemas.microsoft.com/office/drawing/2015/10/21/chartex" xmlns:cx3="http://schemas.microsoft.com/office/drawing/2016/5/9/chartex" xmlns:cx4="http://schemas.microsoft.com/office/drawing/2016/5/10/chartex" xmlns:cx5="http://schemas.microsoft.com/office/drawing/2016/5/11/chartex" xmlns:cx6="http://schemas.microsoft.com/office/drawing/2016/5/12/chartex" xmlns:cx7="http://schemas.microsoft.com/office/drawing/2016/5/13/chartex" xmlns:cx8="http://schemas.microsoft.com/office/drawing/2016/5/14/chartex" xmlns:mc="http://schemas.openxmlformats.org/markup-compatibility/2006" xmlns:aink="http://schemas.microsoft.com/office/drawing/2016/ink" xmlns:am3d="http://schemas.microsoft.com/office/drawing/2017/model3d" xmlns:o="urn:schemas-microsoft-com:office:office" xmlns:r="http://schemas.openxmlformats.org/officeDocument/2006/relationships" xmlns:m="http://schemas.openxmlformats.org/officeDocument/2006/math" xmlns:v="urn:schemas-microsoft-com:vml" xmlns:wp14="http://schemas.microsoft.com/office/word/2010/wordprocessingDrawing" xmlns:wp="http://schemas.openxmlformats.org/drawingml/2006/wordprocessingDrawing" xmlns:w10="urn:schemas-microsoft-com:office:word" xmlns:w="http://schemas.openxmlformats.org/wordprocessingml/2006/main" xmlns:w14="http://schemas.microsoft.com/office/word/2010/wordml" xmlns:w15="http://schemas.microsoft.com/office/word/2012/wordml" xmlns:w16cid="http://schemas.microsoft.com/office/word/2016/wordml/cid" xmlns:w16se="http://schemas.microsoft.com/office/word/2015/wordml/symex" xmlns:wpg="http://schemas.microsoft.com/office/word/2010/wordprocessingGroup" xmlns:wpi="http://schemas.microsoft.com/office/word/2010/wordprocessingInk" xmlns:wne="http://schemas.microsoft.com/office/word/2006/wordml" xmlns:wps="http://schemas.microsoft.com/office/word/2010/wordprocessingShape" mc:Ignorable="w14 w15 w16se w16cid wp14">
   <w:endnote w:type="separator" w:id="-1">
     <w:p>
       <w:pPr>
@@ -3993,7 +5109,7 @@
 </file>
 
 <file path=word/footnotes.xml><?xml version="1.0" encoding="utf-8"?>
-<w:footnotes xmlns:wpc="http://schemas.microsoft.com/office/word/2010/wordprocessingCanvas" xmlns:cx="http://schemas.microsoft.com/office/drawing/2014/chartex" xmlns:mc="http://schemas.openxmlformats.org/markup-compatibility/2006" xmlns:o="urn:schemas-microsoft-com:office:office" xmlns:r="http://schemas.openxmlformats.org/officeDocument/2006/relationships" xmlns:m="http://schemas.openxmlformats.org/officeDocument/2006/math" xmlns:v="urn:schemas-microsoft-com:vml" xmlns:wp14="http://schemas.microsoft.com/office/word/2010/wordprocessingDrawing" xmlns:wp="http://schemas.openxmlformats.org/drawingml/2006/wordprocessingDrawing" xmlns:w10="urn:schemas-microsoft-com:office:word" xmlns:w="http://schemas.openxmlformats.org/wordprocessingml/2006/main" xmlns:w14="http://schemas.microsoft.com/office/word/2010/wordml" xmlns:w15="http://schemas.microsoft.com/office/word/2012/wordml" xmlns:w16se="http://schemas.microsoft.com/office/word/2015/wordml/symex" xmlns:wpg="http://schemas.microsoft.com/office/word/2010/wordprocessingGroup" xmlns:wpi="http://schemas.microsoft.com/office/word/2010/wordprocessingInk" xmlns:wne="http://schemas.microsoft.com/office/word/2006/wordml" xmlns:wps="http://schemas.microsoft.com/office/word/2010/wordprocessingShape" mc:Ignorable="w14 w15 w16se wp14">
+<w:footnotes xmlns:wpc="http://schemas.microsoft.com/office/word/2010/wordprocessingCanvas" xmlns:cx="http://schemas.microsoft.com/office/drawing/2014/chartex" xmlns:cx1="http://schemas.microsoft.com/office/drawing/2015/9/8/chartex" xmlns:cx2="http://schemas.microsoft.com/office/drawing/2015/10/21/chartex" xmlns:cx3="http://schemas.microsoft.com/office/drawing/2016/5/9/chartex" xmlns:cx4="http://schemas.microsoft.com/office/drawing/2016/5/10/chartex" xmlns:cx5="http://schemas.microsoft.com/office/drawing/2016/5/11/chartex" xmlns:cx6="http://schemas.microsoft.com/office/drawing/2016/5/12/chartex" xmlns:cx7="http://schemas.microsoft.com/office/drawing/2016/5/13/chartex" xmlns:cx8="http://schemas.microsoft.com/office/drawing/2016/5/14/chartex" xmlns:mc="http://schemas.openxmlformats.org/markup-compatibility/2006" xmlns:aink="http://schemas.microsoft.com/office/drawing/2016/ink" xmlns:am3d="http://schemas.microsoft.com/office/drawing/2017/model3d" xmlns:o="urn:schemas-microsoft-com:office:office" xmlns:r="http://schemas.openxmlformats.org/officeDocument/2006/relationships" xmlns:m="http://schemas.openxmlformats.org/officeDocument/2006/math" xmlns:v="urn:schemas-microsoft-com:vml" xmlns:wp14="http://schemas.microsoft.com/office/word/2010/wordprocessingDrawing" xmlns:wp="http://schemas.openxmlformats.org/drawingml/2006/wordprocessingDrawing" xmlns:w10="urn:schemas-microsoft-com:office:word" xmlns:w="http://schemas.openxmlformats.org/wordprocessingml/2006/main" xmlns:w14="http://schemas.microsoft.com/office/word/2010/wordml" xmlns:w15="http://schemas.microsoft.com/office/word/2012/wordml" xmlns:w16cid="http://schemas.microsoft.com/office/word/2016/wordml/cid" xmlns:w16se="http://schemas.microsoft.com/office/word/2015/wordml/symex" xmlns:wpg="http://schemas.microsoft.com/office/word/2010/wordprocessingGroup" xmlns:wpi="http://schemas.microsoft.com/office/word/2010/wordprocessingInk" xmlns:wne="http://schemas.microsoft.com/office/word/2006/wordml" xmlns:wps="http://schemas.microsoft.com/office/word/2010/wordprocessingShape" mc:Ignorable="w14 w15 w16se w16cid wp14">
   <w:footnote w:type="separator" w:id="-1">
     <w:p>
       <w:pPr>
@@ -4018,7 +5134,7 @@
 </file>
 
 <file path=word/numbering.xml><?xml version="1.0" encoding="utf-8"?>
-<w:numbering xmlns:wpc="http://schemas.microsoft.com/office/word/2010/wordprocessingCanvas" xmlns:cx="http://schemas.microsoft.com/office/drawing/2014/chartex" xmlns:mc="http://schemas.openxmlformats.org/markup-compatibility/2006" xmlns:o="urn:schemas-microsoft-com:office:office" xmlns:r="http://schemas.openxmlformats.org/officeDocument/2006/relationships" xmlns:m="http://schemas.openxmlformats.org/officeDocument/2006/math" xmlns:v="urn:schemas-microsoft-com:vml" xmlns:wp14="http://schemas.microsoft.com/office/word/2010/wordprocessingDrawing" xmlns:wp="http://schemas.openxmlformats.org/drawingml/2006/wordprocessingDrawing" xmlns:w10="urn:schemas-microsoft-com:office:word" xmlns:w="http://schemas.openxmlformats.org/wordprocessingml/2006/main" xmlns:w14="http://schemas.microsoft.com/office/word/2010/wordml" xmlns:w15="http://schemas.microsoft.com/office/word/2012/wordml" xmlns:w16se="http://schemas.microsoft.com/office/word/2015/wordml/symex" xmlns:wpg="http://schemas.microsoft.com/office/word/2010/wordprocessingGroup" xmlns:wpi="http://schemas.microsoft.com/office/word/2010/wordprocessingInk" xmlns:wne="http://schemas.microsoft.com/office/word/2006/wordml" xmlns:wps="http://schemas.microsoft.com/office/word/2010/wordprocessingShape" mc:Ignorable="w14 w15 w16se wp14">
+<w:numbering xmlns:wpc="http://schemas.microsoft.com/office/word/2010/wordprocessingCanvas" xmlns:cx="http://schemas.microsoft.com/office/drawing/2014/chartex" xmlns:cx1="http://schemas.microsoft.com/office/drawing/2015/9/8/chartex" xmlns:cx2="http://schemas.microsoft.com/office/drawing/2015/10/21/chartex" xmlns:cx3="http://schemas.microsoft.com/office/drawing/2016/5/9/chartex" xmlns:cx4="http://schemas.microsoft.com/office/drawing/2016/5/10/chartex" xmlns:cx5="http://schemas.microsoft.com/office/drawing/2016/5/11/chartex" xmlns:cx6="http://schemas.microsoft.com/office/drawing/2016/5/12/chartex" xmlns:cx7="http://schemas.microsoft.com/office/drawing/2016/5/13/chartex" xmlns:cx8="http://schemas.microsoft.com/office/drawing/2016/5/14/chartex" xmlns:mc="http://schemas.openxmlformats.org/markup-compatibility/2006" xmlns:aink="http://schemas.microsoft.com/office/drawing/2016/ink" xmlns:am3d="http://schemas.microsoft.com/office/drawing/2017/model3d" xmlns:o="urn:schemas-microsoft-com:office:office" xmlns:r="http://schemas.openxmlformats.org/officeDocument/2006/relationships" xmlns:m="http://schemas.openxmlformats.org/officeDocument/2006/math" xmlns:v="urn:schemas-microsoft-com:vml" xmlns:wp14="http://schemas.microsoft.com/office/word/2010/wordprocessingDrawing" xmlns:wp="http://schemas.openxmlformats.org/drawingml/2006/wordprocessingDrawing" xmlns:w10="urn:schemas-microsoft-com:office:word" xmlns:w="http://schemas.openxmlformats.org/wordprocessingml/2006/main" xmlns:w14="http://schemas.microsoft.com/office/word/2010/wordml" xmlns:w15="http://schemas.microsoft.com/office/word/2012/wordml" xmlns:w16cid="http://schemas.microsoft.com/office/word/2016/wordml/cid" xmlns:w16se="http://schemas.microsoft.com/office/word/2015/wordml/symex" xmlns:wpg="http://schemas.microsoft.com/office/word/2010/wordprocessingGroup" xmlns:wpi="http://schemas.microsoft.com/office/word/2010/wordprocessingInk" xmlns:wne="http://schemas.microsoft.com/office/word/2006/wordml" xmlns:wps="http://schemas.microsoft.com/office/word/2010/wordprocessingShape" mc:Ignorable="w14 w15 w16se w16cid wp14">
   <w:abstractNum w:abstractNumId="0" w15:restartNumberingAfterBreak="0">
     <w:nsid w:val="0E161B2F"/>
     <w:multiLevelType w:val="hybridMultilevel"/>
@@ -4280,7 +5396,7 @@
   <w:abstractNum w:abstractNumId="3" w15:restartNumberingAfterBreak="0">
     <w:nsid w:val="4BF70A25"/>
     <w:multiLevelType w:val="hybridMultilevel"/>
-    <w:tmpl w:val="4DE25874"/>
+    <w:tmpl w:val="6262B428"/>
     <w:lvl w:ilvl="0" w:tplc="0409000F">
       <w:start w:val="1"/>
       <w:numFmt w:val="decimal"/>
@@ -4762,7 +5878,7 @@
 </file>
 
 <file path=word/styles.xml><?xml version="1.0" encoding="utf-8"?>
-<w:styles xmlns:mc="http://schemas.openxmlformats.org/markup-compatibility/2006" xmlns:r="http://schemas.openxmlformats.org/officeDocument/2006/relationships" xmlns:w="http://schemas.openxmlformats.org/wordprocessingml/2006/main" xmlns:w14="http://schemas.microsoft.com/office/word/2010/wordml" xmlns:w15="http://schemas.microsoft.com/office/word/2012/wordml" xmlns:w16se="http://schemas.microsoft.com/office/word/2015/wordml/symex" mc:Ignorable="w14 w15 w16se">
+<w:styles xmlns:mc="http://schemas.openxmlformats.org/markup-compatibility/2006" xmlns:r="http://schemas.openxmlformats.org/officeDocument/2006/relationships" xmlns:w="http://schemas.openxmlformats.org/wordprocessingml/2006/main" xmlns:w14="http://schemas.microsoft.com/office/word/2010/wordml" xmlns:w15="http://schemas.microsoft.com/office/word/2012/wordml" xmlns:w16cid="http://schemas.microsoft.com/office/word/2016/wordml/cid" xmlns:w16se="http://schemas.microsoft.com/office/word/2015/wordml/symex" mc:Ignorable="w14 w15 w16se w16cid">
   <w:docDefaults>
     <w:rPrDefault>
       <w:rPr>
@@ -4778,7 +5894,7 @@
       </w:pPr>
     </w:pPrDefault>
   </w:docDefaults>
-  <w:latentStyles w:defLockedState="0" w:defUIPriority="99" w:defSemiHidden="0" w:defUnhideWhenUsed="0" w:defQFormat="0" w:count="371">
+  <w:latentStyles w:defLockedState="0" w:defUIPriority="99" w:defSemiHidden="0" w:defUnhideWhenUsed="0" w:defQFormat="0" w:count="375">
     <w:lsdException w:name="Normal" w:uiPriority="0" w:qFormat="1"/>
     <w:lsdException w:name="heading 1" w:uiPriority="9" w:qFormat="1"/>
     <w:lsdException w:name="heading 2" w:semiHidden="1" w:uiPriority="9" w:unhideWhenUsed="1" w:qFormat="1"/>
@@ -4884,7 +6000,6 @@
     <w:lsdException w:name="HTML Sample" w:semiHidden="1" w:unhideWhenUsed="1"/>
     <w:lsdException w:name="HTML Typewriter" w:semiHidden="1" w:unhideWhenUsed="1"/>
     <w:lsdException w:name="HTML Variable" w:semiHidden="1" w:unhideWhenUsed="1"/>
-    <w:lsdException w:name="Normal Table" w:semiHidden="1" w:unhideWhenUsed="1"/>
     <w:lsdException w:name="annotation subject" w:semiHidden="1" w:unhideWhenUsed="1"/>
     <w:lsdException w:name="No List" w:semiHidden="1" w:unhideWhenUsed="1"/>
     <w:lsdException w:name="Outline List 1" w:semiHidden="1" w:unhideWhenUsed="1"/>
@@ -4928,10 +6043,8 @@
     <w:lsdException w:name="Table Elegant" w:semiHidden="1" w:unhideWhenUsed="1"/>
     <w:lsdException w:name="Table Professional" w:semiHidden="1" w:unhideWhenUsed="1"/>
     <w:lsdException w:name="Table Subtle 1" w:semiHidden="1" w:unhideWhenUsed="1"/>
-    <w:lsdException w:name="Table Subtle 2" w:semiHidden="1" w:unhideWhenUsed="1"/>
     <w:lsdException w:name="Table Web 1" w:semiHidden="1" w:unhideWhenUsed="1"/>
     <w:lsdException w:name="Table Web 2" w:semiHidden="1" w:unhideWhenUsed="1"/>
-    <w:lsdException w:name="Table Web 3" w:semiHidden="1" w:unhideWhenUsed="1"/>
     <w:lsdException w:name="Balloon Text" w:semiHidden="1" w:unhideWhenUsed="1"/>
     <w:lsdException w:name="Table Grid" w:uiPriority="39"/>
     <w:lsdException w:name="Table Theme" w:semiHidden="1" w:unhideWhenUsed="1"/>
@@ -5150,6 +6263,10 @@
     <w:lsdException w:name="List Table 5 Dark Accent 6" w:uiPriority="50"/>
     <w:lsdException w:name="List Table 6 Colorful Accent 6" w:uiPriority="51"/>
     <w:lsdException w:name="List Table 7 Colorful Accent 6" w:uiPriority="52"/>
+    <w:lsdException w:name="Mention" w:semiHidden="1" w:unhideWhenUsed="1"/>
+    <w:lsdException w:name="Smart Hyperlink" w:semiHidden="1" w:unhideWhenUsed="1"/>
+    <w:lsdException w:name="Hashtag" w:semiHidden="1" w:unhideWhenUsed="1"/>
+    <w:lsdException w:name="Unresolved Mention" w:semiHidden="1" w:unhideWhenUsed="1"/>
   </w:latentStyles>
   <w:style w:type="paragraph" w:default="1" w:styleId="Normal">
     <w:name w:val="Normal"/>

</xml_diff>